<commit_message>
Lab 1 re arranged
</commit_message>
<xml_diff>
--- a/1. Oracle DDL and User Administration.docx
+++ b/1. Oracle DDL and User Administration.docx
@@ -87,7 +87,7 @@
     <w:p>
       <w:r>
         <w:pict w14:anchorId="1C3B875D">
-          <v:rect id="_x0000_i1025" style="width:0;height:1.5pt" o:hralign="center" o:hrstd="t" o:hr="t" fillcolor="#a0a0a0" stroked="f"/>
+          <v:rect id="_x0000_i1031" style="width:0;height:1.5pt" o:hralign="center" o:hrstd="t" o:hr="t" fillcolor="#a0a0a0" stroked="f"/>
         </w:pict>
       </w:r>
     </w:p>
@@ -189,7 +189,7 @@
     <w:p>
       <w:r>
         <w:pict w14:anchorId="32C4BB73">
-          <v:rect id="_x0000_i1026" style="width:0;height:1.5pt" o:hralign="center" o:hrstd="t" o:hr="t" fillcolor="#a0a0a0" stroked="f"/>
+          <v:rect id="_x0000_i1032" style="width:0;height:1.5pt" o:hralign="center" o:hrstd="t" o:hr="t" fillcolor="#a0a0a0" stroked="f"/>
         </w:pict>
       </w:r>
     </w:p>
@@ -447,6 +447,7 @@
         <w:rPr>
           <w:rStyle w:val="HTMLCode"/>
           <w:rFonts w:ascii="Times New Roman" w:hAnsi="Times New Roman" w:cs="Times New Roman"/>
+          <w:noProof/>
           <w:sz w:val="24"/>
           <w:szCs w:val="24"/>
         </w:rPr>
@@ -1220,7 +1221,6 @@
         <w:pStyle w:val="HTMLPreformatted"/>
         <w:spacing w:line="360" w:lineRule="auto"/>
         <w:rPr>
-          <w:rStyle w:val="HTMLCode"/>
           <w:rFonts w:ascii="Times New Roman" w:hAnsi="Times New Roman" w:cs="Times New Roman"/>
           <w:sz w:val="24"/>
           <w:szCs w:val="24"/>
@@ -1272,6 +1272,1453 @@
     </w:p>
     <w:p>
       <w:pPr>
+        <w:pStyle w:val="HTMLPreformatted"/>
+        <w:rPr>
+          <w:rStyle w:val="HTMLCode"/>
+        </w:rPr>
+      </w:pPr>
+    </w:p>
+    <w:p>
+      <w:pPr>
+        <w:widowControl/>
+        <w:autoSpaceDE/>
+        <w:autoSpaceDN/>
+        <w:spacing w:after="160" w:line="259" w:lineRule="auto"/>
+        <w:jc w:val="left"/>
+      </w:pPr>
+      <w:r>
+        <w:br w:type="page"/>
+      </w:r>
+    </w:p>
+    <w:p/>
+    <w:p>
+      <w:pPr>
+        <w:pStyle w:val="Heading3"/>
+      </w:pPr>
+      <w:r>
+        <w:t>6. Create Parent and Child Tables</w:t>
+      </w:r>
+    </w:p>
+    <w:p>
+      <w:pPr>
+        <w:pStyle w:val="NormalWeb"/>
+        <w:spacing w:line="360" w:lineRule="auto"/>
+      </w:pPr>
+      <w:r>
+        <w:rPr>
+          <w:rStyle w:val="Strong"/>
+          <w:rFonts w:eastAsiaTheme="majorEastAsia"/>
+        </w:rPr>
+        <w:t>Parent Table: COURSES</w:t>
+      </w:r>
+    </w:p>
+    <w:p>
+      <w:pPr>
+        <w:pStyle w:val="HTMLPreformatted"/>
+        <w:spacing w:line="360" w:lineRule="auto"/>
+        <w:rPr>
+          <w:rStyle w:val="HTMLCode"/>
+          <w:rFonts w:ascii="Times New Roman" w:hAnsi="Times New Roman" w:cs="Times New Roman"/>
+        </w:rPr>
+      </w:pPr>
+      <w:r>
+        <w:rPr>
+          <w:rStyle w:val="HTMLCode"/>
+          <w:rFonts w:ascii="Times New Roman" w:hAnsi="Times New Roman" w:cs="Times New Roman"/>
+        </w:rPr>
+        <w:t>CREATE TABLE courses (</w:t>
+      </w:r>
+    </w:p>
+    <w:p>
+      <w:pPr>
+        <w:pStyle w:val="HTMLPreformatted"/>
+        <w:spacing w:line="360" w:lineRule="auto"/>
+        <w:rPr>
+          <w:rStyle w:val="HTMLCode"/>
+          <w:rFonts w:ascii="Times New Roman" w:hAnsi="Times New Roman" w:cs="Times New Roman"/>
+        </w:rPr>
+      </w:pPr>
+      <w:r>
+        <w:rPr>
+          <w:rStyle w:val="HTMLCode"/>
+          <w:rFonts w:ascii="Times New Roman" w:hAnsi="Times New Roman" w:cs="Times New Roman"/>
+        </w:rPr>
+        <w:t xml:space="preserve">    </w:t>
+      </w:r>
+      <w:proofErr w:type="spellStart"/>
+      <w:r>
+        <w:rPr>
+          <w:rStyle w:val="HTMLCode"/>
+          <w:rFonts w:ascii="Times New Roman" w:hAnsi="Times New Roman" w:cs="Times New Roman"/>
+        </w:rPr>
+        <w:t>course_id</w:t>
+      </w:r>
+      <w:proofErr w:type="spellEnd"/>
+      <w:r>
+        <w:rPr>
+          <w:rStyle w:val="HTMLCode"/>
+          <w:rFonts w:ascii="Times New Roman" w:hAnsi="Times New Roman" w:cs="Times New Roman"/>
+        </w:rPr>
+        <w:t xml:space="preserve"> NUMBER PRIMARY KEY,</w:t>
+      </w:r>
+    </w:p>
+    <w:p>
+      <w:pPr>
+        <w:pStyle w:val="HTMLPreformatted"/>
+        <w:spacing w:line="360" w:lineRule="auto"/>
+        <w:rPr>
+          <w:rStyle w:val="HTMLCode"/>
+          <w:rFonts w:ascii="Times New Roman" w:hAnsi="Times New Roman" w:cs="Times New Roman"/>
+        </w:rPr>
+      </w:pPr>
+      <w:r>
+        <w:rPr>
+          <w:rStyle w:val="HTMLCode"/>
+          <w:rFonts w:ascii="Times New Roman" w:hAnsi="Times New Roman" w:cs="Times New Roman"/>
+        </w:rPr>
+        <w:t xml:space="preserve">    </w:t>
+      </w:r>
+      <w:proofErr w:type="spellStart"/>
+      <w:r>
+        <w:rPr>
+          <w:rStyle w:val="HTMLCode"/>
+          <w:rFonts w:ascii="Times New Roman" w:hAnsi="Times New Roman" w:cs="Times New Roman"/>
+        </w:rPr>
+        <w:t>course_name</w:t>
+      </w:r>
+      <w:proofErr w:type="spellEnd"/>
+      <w:r>
+        <w:rPr>
+          <w:rStyle w:val="HTMLCode"/>
+          <w:rFonts w:ascii="Times New Roman" w:hAnsi="Times New Roman" w:cs="Times New Roman"/>
+        </w:rPr>
+        <w:t xml:space="preserve"> VARCHAR2(50) NOT NULL,</w:t>
+      </w:r>
+    </w:p>
+    <w:p>
+      <w:pPr>
+        <w:pStyle w:val="HTMLPreformatted"/>
+        <w:spacing w:line="360" w:lineRule="auto"/>
+        <w:rPr>
+          <w:rStyle w:val="HTMLCode"/>
+          <w:rFonts w:ascii="Times New Roman" w:hAnsi="Times New Roman" w:cs="Times New Roman"/>
+        </w:rPr>
+      </w:pPr>
+      <w:r>
+        <w:rPr>
+          <w:rStyle w:val="HTMLCode"/>
+          <w:rFonts w:ascii="Times New Roman" w:hAnsi="Times New Roman" w:cs="Times New Roman"/>
+        </w:rPr>
+        <w:t xml:space="preserve">    instructor VARCHAR2(50)</w:t>
+      </w:r>
+    </w:p>
+    <w:p>
+      <w:pPr>
+        <w:pStyle w:val="HTMLPreformatted"/>
+        <w:spacing w:line="360" w:lineRule="auto"/>
+        <w:rPr>
+          <w:rStyle w:val="HTMLCode"/>
+          <w:rFonts w:ascii="Times New Roman" w:hAnsi="Times New Roman" w:cs="Times New Roman"/>
+        </w:rPr>
+      </w:pPr>
+      <w:r>
+        <w:rPr>
+          <w:rStyle w:val="HTMLCode"/>
+          <w:rFonts w:ascii="Times New Roman" w:hAnsi="Times New Roman" w:cs="Times New Roman"/>
+        </w:rPr>
+        <w:t>);</w:t>
+      </w:r>
+    </w:p>
+    <w:p>
+      <w:pPr>
+        <w:pStyle w:val="HTMLPreformatted"/>
+        <w:spacing w:line="360" w:lineRule="auto"/>
+        <w:rPr>
+          <w:rStyle w:val="HTMLCode"/>
+          <w:rFonts w:ascii="Times New Roman" w:hAnsi="Times New Roman" w:cs="Times New Roman"/>
+        </w:rPr>
+      </w:pPr>
+      <w:r>
+        <w:rPr>
+          <w:rStyle w:val="HTMLCode"/>
+          <w:rFonts w:ascii="Times New Roman" w:hAnsi="Times New Roman" w:cs="Times New Roman"/>
+        </w:rPr>
+        <w:drawing>
+          <wp:inline distT="0" distB="0" distL="0" distR="0" wp14:anchorId="6901C8A8" wp14:editId="047BD730">
+            <wp:extent cx="4572638" cy="3629532"/>
+            <wp:effectExtent l="0" t="0" r="0" b="9525"/>
+            <wp:docPr id="4" name="Picture 4"/>
+            <wp:cNvGraphicFramePr>
+              <a:graphicFrameLocks xmlns:a="http://schemas.openxmlformats.org/drawingml/2006/main" noChangeAspect="1"/>
+            </wp:cNvGraphicFramePr>
+            <a:graphic xmlns:a="http://schemas.openxmlformats.org/drawingml/2006/main">
+              <a:graphicData uri="http://schemas.openxmlformats.org/drawingml/2006/picture">
+                <pic:pic xmlns:pic="http://schemas.openxmlformats.org/drawingml/2006/picture">
+                  <pic:nvPicPr>
+                    <pic:cNvPr id="1" name=""/>
+                    <pic:cNvPicPr/>
+                  </pic:nvPicPr>
+                  <pic:blipFill>
+                    <a:blip r:embed="rId12"/>
+                    <a:stretch>
+                      <a:fillRect/>
+                    </a:stretch>
+                  </pic:blipFill>
+                  <pic:spPr>
+                    <a:xfrm>
+                      <a:off x="0" y="0"/>
+                      <a:ext cx="4572638" cy="3629532"/>
+                    </a:xfrm>
+                    <a:prstGeom prst="rect">
+                      <a:avLst/>
+                    </a:prstGeom>
+                  </pic:spPr>
+                </pic:pic>
+              </a:graphicData>
+            </a:graphic>
+          </wp:inline>
+        </w:drawing>
+      </w:r>
+    </w:p>
+    <w:p>
+      <w:pPr>
+        <w:widowControl/>
+        <w:autoSpaceDE/>
+        <w:autoSpaceDN/>
+        <w:spacing w:after="160" w:line="259" w:lineRule="auto"/>
+        <w:jc w:val="left"/>
+        <w:rPr>
+          <w:rStyle w:val="Strong"/>
+          <w:rFonts w:eastAsiaTheme="majorEastAsia"/>
+          <w:color w:val="auto"/>
+          <w:szCs w:val="24"/>
+          <w:lang w:bidi="ar-SA"/>
+        </w:rPr>
+      </w:pPr>
+      <w:r>
+        <w:rPr>
+          <w:rStyle w:val="Strong"/>
+          <w:rFonts w:eastAsiaTheme="majorEastAsia"/>
+        </w:rPr>
+        <w:br w:type="page"/>
+      </w:r>
+    </w:p>
+    <w:p>
+      <w:pPr>
+        <w:pStyle w:val="NormalWeb"/>
+        <w:spacing w:line="360" w:lineRule="auto"/>
+      </w:pPr>
+      <w:r>
+        <w:rPr>
+          <w:rStyle w:val="Strong"/>
+          <w:rFonts w:eastAsiaTheme="majorEastAsia"/>
+        </w:rPr>
+        <w:lastRenderedPageBreak/>
+        <w:t>Child Table: STUDENTS</w:t>
+      </w:r>
+    </w:p>
+    <w:p>
+      <w:pPr>
+        <w:pStyle w:val="HTMLPreformatted"/>
+        <w:spacing w:line="360" w:lineRule="auto"/>
+        <w:rPr>
+          <w:rStyle w:val="HTMLCode"/>
+          <w:rFonts w:ascii="Times New Roman" w:hAnsi="Times New Roman" w:cs="Times New Roman"/>
+        </w:rPr>
+      </w:pPr>
+      <w:r>
+        <w:rPr>
+          <w:rStyle w:val="HTMLCode"/>
+          <w:rFonts w:ascii="Times New Roman" w:hAnsi="Times New Roman" w:cs="Times New Roman"/>
+        </w:rPr>
+        <w:t>CREATE TABLE students (</w:t>
+      </w:r>
+    </w:p>
+    <w:p>
+      <w:pPr>
+        <w:pStyle w:val="HTMLPreformatted"/>
+        <w:spacing w:line="360" w:lineRule="auto"/>
+        <w:rPr>
+          <w:rStyle w:val="HTMLCode"/>
+          <w:rFonts w:ascii="Times New Roman" w:hAnsi="Times New Roman" w:cs="Times New Roman"/>
+        </w:rPr>
+      </w:pPr>
+      <w:r>
+        <w:rPr>
+          <w:rStyle w:val="HTMLCode"/>
+          <w:rFonts w:ascii="Times New Roman" w:hAnsi="Times New Roman" w:cs="Times New Roman"/>
+        </w:rPr>
+        <w:t xml:space="preserve">    </w:t>
+      </w:r>
+      <w:proofErr w:type="spellStart"/>
+      <w:r>
+        <w:rPr>
+          <w:rStyle w:val="HTMLCode"/>
+          <w:rFonts w:ascii="Times New Roman" w:hAnsi="Times New Roman" w:cs="Times New Roman"/>
+        </w:rPr>
+        <w:t>student_id</w:t>
+      </w:r>
+      <w:proofErr w:type="spellEnd"/>
+      <w:r>
+        <w:rPr>
+          <w:rStyle w:val="HTMLCode"/>
+          <w:rFonts w:ascii="Times New Roman" w:hAnsi="Times New Roman" w:cs="Times New Roman"/>
+        </w:rPr>
+        <w:t xml:space="preserve"> NUMBER PRIMARY KEY,</w:t>
+      </w:r>
+    </w:p>
+    <w:p>
+      <w:pPr>
+        <w:pStyle w:val="HTMLPreformatted"/>
+        <w:spacing w:line="360" w:lineRule="auto"/>
+        <w:rPr>
+          <w:rStyle w:val="HTMLCode"/>
+          <w:rFonts w:ascii="Times New Roman" w:hAnsi="Times New Roman" w:cs="Times New Roman"/>
+        </w:rPr>
+      </w:pPr>
+      <w:r>
+        <w:rPr>
+          <w:rStyle w:val="HTMLCode"/>
+          <w:rFonts w:ascii="Times New Roman" w:hAnsi="Times New Roman" w:cs="Times New Roman"/>
+        </w:rPr>
+        <w:t xml:space="preserve">    </w:t>
+      </w:r>
+      <w:proofErr w:type="spellStart"/>
+      <w:r>
+        <w:rPr>
+          <w:rStyle w:val="HTMLCode"/>
+          <w:rFonts w:ascii="Times New Roman" w:hAnsi="Times New Roman" w:cs="Times New Roman"/>
+        </w:rPr>
+        <w:t>first_name</w:t>
+      </w:r>
+      <w:proofErr w:type="spellEnd"/>
+      <w:r>
+        <w:rPr>
+          <w:rStyle w:val="HTMLCode"/>
+          <w:rFonts w:ascii="Times New Roman" w:hAnsi="Times New Roman" w:cs="Times New Roman"/>
+        </w:rPr>
+        <w:t xml:space="preserve"> VARCHAR2(30),</w:t>
+      </w:r>
+    </w:p>
+    <w:p>
+      <w:pPr>
+        <w:pStyle w:val="HTMLPreformatted"/>
+        <w:spacing w:line="360" w:lineRule="auto"/>
+        <w:rPr>
+          <w:rStyle w:val="HTMLCode"/>
+          <w:rFonts w:ascii="Times New Roman" w:hAnsi="Times New Roman" w:cs="Times New Roman"/>
+        </w:rPr>
+      </w:pPr>
+      <w:r>
+        <w:rPr>
+          <w:rStyle w:val="HTMLCode"/>
+          <w:rFonts w:ascii="Times New Roman" w:hAnsi="Times New Roman" w:cs="Times New Roman"/>
+        </w:rPr>
+        <w:t xml:space="preserve">    </w:t>
+      </w:r>
+      <w:proofErr w:type="spellStart"/>
+      <w:r>
+        <w:rPr>
+          <w:rStyle w:val="HTMLCode"/>
+          <w:rFonts w:ascii="Times New Roman" w:hAnsi="Times New Roman" w:cs="Times New Roman"/>
+        </w:rPr>
+        <w:t>last_name</w:t>
+      </w:r>
+      <w:proofErr w:type="spellEnd"/>
+      <w:r>
+        <w:rPr>
+          <w:rStyle w:val="HTMLCode"/>
+          <w:rFonts w:ascii="Times New Roman" w:hAnsi="Times New Roman" w:cs="Times New Roman"/>
+        </w:rPr>
+        <w:t xml:space="preserve"> VARCHAR2(30),</w:t>
+      </w:r>
+    </w:p>
+    <w:p>
+      <w:pPr>
+        <w:pStyle w:val="HTMLPreformatted"/>
+        <w:spacing w:line="360" w:lineRule="auto"/>
+        <w:rPr>
+          <w:rStyle w:val="HTMLCode"/>
+          <w:rFonts w:ascii="Times New Roman" w:hAnsi="Times New Roman" w:cs="Times New Roman"/>
+        </w:rPr>
+      </w:pPr>
+      <w:r>
+        <w:rPr>
+          <w:rStyle w:val="HTMLCode"/>
+          <w:rFonts w:ascii="Times New Roman" w:hAnsi="Times New Roman" w:cs="Times New Roman"/>
+        </w:rPr>
+        <w:t xml:space="preserve">    </w:t>
+      </w:r>
+      <w:proofErr w:type="spellStart"/>
+      <w:r>
+        <w:rPr>
+          <w:rStyle w:val="HTMLCode"/>
+          <w:rFonts w:ascii="Times New Roman" w:hAnsi="Times New Roman" w:cs="Times New Roman"/>
+        </w:rPr>
+        <w:t>course_id</w:t>
+      </w:r>
+      <w:proofErr w:type="spellEnd"/>
+      <w:r>
+        <w:rPr>
+          <w:rStyle w:val="HTMLCode"/>
+          <w:rFonts w:ascii="Times New Roman" w:hAnsi="Times New Roman" w:cs="Times New Roman"/>
+        </w:rPr>
+        <w:t xml:space="preserve"> NUMBER,</w:t>
+      </w:r>
+    </w:p>
+    <w:p>
+      <w:pPr>
+        <w:pStyle w:val="HTMLPreformatted"/>
+        <w:spacing w:line="360" w:lineRule="auto"/>
+        <w:rPr>
+          <w:rStyle w:val="HTMLCode"/>
+          <w:rFonts w:ascii="Times New Roman" w:hAnsi="Times New Roman" w:cs="Times New Roman"/>
+        </w:rPr>
+      </w:pPr>
+      <w:r>
+        <w:rPr>
+          <w:rStyle w:val="HTMLCode"/>
+          <w:rFonts w:ascii="Times New Roman" w:hAnsi="Times New Roman" w:cs="Times New Roman"/>
+        </w:rPr>
+        <w:t xml:space="preserve">    CONSTRAINT </w:t>
+      </w:r>
+      <w:proofErr w:type="spellStart"/>
+      <w:r>
+        <w:rPr>
+          <w:rStyle w:val="HTMLCode"/>
+          <w:rFonts w:ascii="Times New Roman" w:hAnsi="Times New Roman" w:cs="Times New Roman"/>
+        </w:rPr>
+        <w:t>fk_course</w:t>
+      </w:r>
+      <w:proofErr w:type="spellEnd"/>
+    </w:p>
+    <w:p>
+      <w:pPr>
+        <w:pStyle w:val="HTMLPreformatted"/>
+        <w:spacing w:line="360" w:lineRule="auto"/>
+        <w:rPr>
+          <w:rStyle w:val="HTMLCode"/>
+          <w:rFonts w:ascii="Times New Roman" w:hAnsi="Times New Roman" w:cs="Times New Roman"/>
+        </w:rPr>
+      </w:pPr>
+      <w:r>
+        <w:rPr>
+          <w:rStyle w:val="HTMLCode"/>
+          <w:rFonts w:ascii="Times New Roman" w:hAnsi="Times New Roman" w:cs="Times New Roman"/>
+        </w:rPr>
+        <w:t xml:space="preserve">        FOREIGN KEY (</w:t>
+      </w:r>
+      <w:proofErr w:type="spellStart"/>
+      <w:r>
+        <w:rPr>
+          <w:rStyle w:val="HTMLCode"/>
+          <w:rFonts w:ascii="Times New Roman" w:hAnsi="Times New Roman" w:cs="Times New Roman"/>
+        </w:rPr>
+        <w:t>course_id</w:t>
+      </w:r>
+      <w:proofErr w:type="spellEnd"/>
+      <w:r>
+        <w:rPr>
+          <w:rStyle w:val="HTMLCode"/>
+          <w:rFonts w:ascii="Times New Roman" w:hAnsi="Times New Roman" w:cs="Times New Roman"/>
+        </w:rPr>
+        <w:t>)</w:t>
+      </w:r>
+    </w:p>
+    <w:p>
+      <w:pPr>
+        <w:pStyle w:val="HTMLPreformatted"/>
+        <w:spacing w:line="360" w:lineRule="auto"/>
+        <w:rPr>
+          <w:rStyle w:val="HTMLCode"/>
+          <w:rFonts w:ascii="Times New Roman" w:hAnsi="Times New Roman" w:cs="Times New Roman"/>
+        </w:rPr>
+      </w:pPr>
+      <w:r>
+        <w:rPr>
+          <w:rStyle w:val="HTMLCode"/>
+          <w:rFonts w:ascii="Times New Roman" w:hAnsi="Times New Roman" w:cs="Times New Roman"/>
+        </w:rPr>
+        <w:t xml:space="preserve">        REFERENCES courses(</w:t>
+      </w:r>
+      <w:proofErr w:type="spellStart"/>
+      <w:r>
+        <w:rPr>
+          <w:rStyle w:val="HTMLCode"/>
+          <w:rFonts w:ascii="Times New Roman" w:hAnsi="Times New Roman" w:cs="Times New Roman"/>
+        </w:rPr>
+        <w:t>course_id</w:t>
+      </w:r>
+      <w:proofErr w:type="spellEnd"/>
+      <w:r>
+        <w:rPr>
+          <w:rStyle w:val="HTMLCode"/>
+          <w:rFonts w:ascii="Times New Roman" w:hAnsi="Times New Roman" w:cs="Times New Roman"/>
+        </w:rPr>
+        <w:t>)</w:t>
+      </w:r>
+    </w:p>
+    <w:p>
+      <w:pPr>
+        <w:pStyle w:val="HTMLPreformatted"/>
+        <w:spacing w:line="360" w:lineRule="auto"/>
+        <w:rPr>
+          <w:rStyle w:val="HTMLCode"/>
+          <w:rFonts w:ascii="Times New Roman" w:hAnsi="Times New Roman" w:cs="Times New Roman"/>
+        </w:rPr>
+      </w:pPr>
+      <w:r>
+        <w:rPr>
+          <w:rStyle w:val="HTMLCode"/>
+          <w:rFonts w:ascii="Times New Roman" w:hAnsi="Times New Roman" w:cs="Times New Roman"/>
+        </w:rPr>
+        <w:t>);</w:t>
+      </w:r>
+    </w:p>
+    <w:p>
+      <w:r>
+        <w:drawing>
+          <wp:inline distT="0" distB="0" distL="0" distR="0" wp14:anchorId="76190239" wp14:editId="38774882">
+            <wp:extent cx="4744112" cy="4953691"/>
+            <wp:effectExtent l="0" t="0" r="0" b="0"/>
+            <wp:docPr id="9" name="Picture 9"/>
+            <wp:cNvGraphicFramePr>
+              <a:graphicFrameLocks xmlns:a="http://schemas.openxmlformats.org/drawingml/2006/main" noChangeAspect="1"/>
+            </wp:cNvGraphicFramePr>
+            <a:graphic xmlns:a="http://schemas.openxmlformats.org/drawingml/2006/main">
+              <a:graphicData uri="http://schemas.openxmlformats.org/drawingml/2006/picture">
+                <pic:pic xmlns:pic="http://schemas.openxmlformats.org/drawingml/2006/picture">
+                  <pic:nvPicPr>
+                    <pic:cNvPr id="1" name=""/>
+                    <pic:cNvPicPr/>
+                  </pic:nvPicPr>
+                  <pic:blipFill>
+                    <a:blip r:embed="rId13"/>
+                    <a:stretch>
+                      <a:fillRect/>
+                    </a:stretch>
+                  </pic:blipFill>
+                  <pic:spPr>
+                    <a:xfrm>
+                      <a:off x="0" y="0"/>
+                      <a:ext cx="4744112" cy="4953691"/>
+                    </a:xfrm>
+                    <a:prstGeom prst="rect">
+                      <a:avLst/>
+                    </a:prstGeom>
+                  </pic:spPr>
+                </pic:pic>
+              </a:graphicData>
+            </a:graphic>
+          </wp:inline>
+        </w:drawing>
+      </w:r>
+    </w:p>
+    <w:p/>
+    <w:p>
+      <w:pPr>
+        <w:rPr>
+          <w:szCs w:val="24"/>
+        </w:rPr>
+      </w:pPr>
+    </w:p>
+    <w:p>
+      <w:pPr>
+        <w:rPr>
+          <w:szCs w:val="24"/>
+        </w:rPr>
+      </w:pPr>
+    </w:p>
+    <w:p>
+      <w:pPr>
+        <w:pStyle w:val="Heading3"/>
+        <w:rPr>
+          <w:b w:val="0"/>
+        </w:rPr>
+      </w:pPr>
+      <w:r>
+        <w:rPr>
+          <w:b w:val="0"/>
+        </w:rPr>
+        <w:lastRenderedPageBreak/>
+        <w:t>7. Modify Tables (ALTER) and Delete Tables</w:t>
+      </w:r>
+    </w:p>
+    <w:p>
+      <w:pPr>
+        <w:pStyle w:val="NormalWeb"/>
+        <w:spacing w:line="360" w:lineRule="auto"/>
+        <w:rPr>
+          <w:rStyle w:val="HTMLCode"/>
+          <w:rFonts w:ascii="Times New Roman" w:hAnsi="Times New Roman" w:cs="Times New Roman"/>
+          <w:sz w:val="24"/>
+          <w:szCs w:val="24"/>
+        </w:rPr>
+      </w:pPr>
+      <w:r>
+        <w:rPr>
+          <w:rStyle w:val="Strong"/>
+          <w:rFonts w:eastAsiaTheme="majorEastAsia"/>
+          <w:b w:val="0"/>
+          <w:bCs w:val="0"/>
+        </w:rPr>
+        <w:t>Alter Parent Table:</w:t>
+      </w:r>
+      <w:r>
+        <w:t xml:space="preserve"> Add a new column </w:t>
+      </w:r>
+      <w:r>
+        <w:rPr>
+          <w:rStyle w:val="HTMLCode"/>
+          <w:rFonts w:ascii="Times New Roman" w:eastAsiaTheme="majorEastAsia" w:hAnsi="Times New Roman" w:cs="Times New Roman"/>
+          <w:sz w:val="24"/>
+          <w:szCs w:val="24"/>
+        </w:rPr>
+        <w:t>credits</w:t>
+      </w:r>
+      <w:r>
+        <w:t xml:space="preserve"> to </w:t>
+      </w:r>
+      <w:r>
+        <w:rPr>
+          <w:rStyle w:val="HTMLCode"/>
+          <w:rFonts w:ascii="Times New Roman" w:eastAsiaTheme="majorEastAsia" w:hAnsi="Times New Roman" w:cs="Times New Roman"/>
+          <w:sz w:val="24"/>
+          <w:szCs w:val="24"/>
+        </w:rPr>
+        <w:t>courses</w:t>
+      </w:r>
+    </w:p>
+    <w:p>
+      <w:pPr>
+        <w:pStyle w:val="HTMLPreformatted"/>
+        <w:spacing w:line="360" w:lineRule="auto"/>
+        <w:rPr>
+          <w:rStyle w:val="HTMLCode"/>
+          <w:rFonts w:ascii="Times New Roman" w:eastAsiaTheme="majorEastAsia" w:hAnsi="Times New Roman" w:cs="Times New Roman"/>
+          <w:sz w:val="24"/>
+          <w:szCs w:val="24"/>
+        </w:rPr>
+      </w:pPr>
+      <w:r>
+        <w:rPr>
+          <w:rStyle w:val="HTMLCode"/>
+          <w:rFonts w:ascii="Times New Roman" w:eastAsiaTheme="majorEastAsia" w:hAnsi="Times New Roman" w:cs="Times New Roman"/>
+          <w:sz w:val="24"/>
+          <w:szCs w:val="24"/>
+        </w:rPr>
+        <w:t>ALTER TABLE courses</w:t>
+      </w:r>
+    </w:p>
+    <w:p>
+      <w:pPr>
+        <w:pStyle w:val="HTMLPreformatted"/>
+        <w:spacing w:line="360" w:lineRule="auto"/>
+        <w:rPr>
+          <w:rStyle w:val="HTMLCode"/>
+          <w:rFonts w:ascii="Times New Roman" w:eastAsiaTheme="majorEastAsia" w:hAnsi="Times New Roman" w:cs="Times New Roman"/>
+          <w:sz w:val="24"/>
+          <w:szCs w:val="24"/>
+        </w:rPr>
+      </w:pPr>
+      <w:r>
+        <w:rPr>
+          <w:rStyle w:val="HTMLCode"/>
+          <w:rFonts w:ascii="Times New Roman" w:eastAsiaTheme="majorEastAsia" w:hAnsi="Times New Roman" w:cs="Times New Roman"/>
+          <w:sz w:val="24"/>
+          <w:szCs w:val="24"/>
+        </w:rPr>
+        <w:t>ADD credits NUMBER(2);</w:t>
+      </w:r>
+    </w:p>
+    <w:p>
+      <w:pPr>
+        <w:pStyle w:val="NormalWeb"/>
+        <w:spacing w:line="360" w:lineRule="auto"/>
+        <w:rPr>
+          <w:rStyle w:val="Strong"/>
+          <w:rFonts w:eastAsiaTheme="majorEastAsia"/>
+          <w:b w:val="0"/>
+          <w:bCs w:val="0"/>
+        </w:rPr>
+      </w:pPr>
+      <w:r>
+        <w:rPr>
+          <w:rStyle w:val="Strong"/>
+          <w:rFonts w:eastAsiaTheme="majorEastAsia"/>
+          <w:b w:val="0"/>
+          <w:bCs w:val="0"/>
+        </w:rPr>
+        <w:drawing>
+          <wp:inline distT="0" distB="0" distL="0" distR="0" wp14:anchorId="5D65A01B" wp14:editId="1EBC227F">
+            <wp:extent cx="4439270" cy="3458058"/>
+            <wp:effectExtent l="0" t="0" r="0" b="9525"/>
+            <wp:docPr id="10" name="Picture 10"/>
+            <wp:cNvGraphicFramePr>
+              <a:graphicFrameLocks xmlns:a="http://schemas.openxmlformats.org/drawingml/2006/main" noChangeAspect="1"/>
+            </wp:cNvGraphicFramePr>
+            <a:graphic xmlns:a="http://schemas.openxmlformats.org/drawingml/2006/main">
+              <a:graphicData uri="http://schemas.openxmlformats.org/drawingml/2006/picture">
+                <pic:pic xmlns:pic="http://schemas.openxmlformats.org/drawingml/2006/picture">
+                  <pic:nvPicPr>
+                    <pic:cNvPr id="1" name=""/>
+                    <pic:cNvPicPr/>
+                  </pic:nvPicPr>
+                  <pic:blipFill>
+                    <a:blip r:embed="rId14"/>
+                    <a:stretch>
+                      <a:fillRect/>
+                    </a:stretch>
+                  </pic:blipFill>
+                  <pic:spPr>
+                    <a:xfrm>
+                      <a:off x="0" y="0"/>
+                      <a:ext cx="4439270" cy="3458058"/>
+                    </a:xfrm>
+                    <a:prstGeom prst="rect">
+                      <a:avLst/>
+                    </a:prstGeom>
+                  </pic:spPr>
+                </pic:pic>
+              </a:graphicData>
+            </a:graphic>
+          </wp:inline>
+        </w:drawing>
+      </w:r>
+    </w:p>
+    <w:p>
+      <w:pPr>
+        <w:pStyle w:val="NormalWeb"/>
+        <w:spacing w:line="360" w:lineRule="auto"/>
+      </w:pPr>
+      <w:r>
+        <w:rPr>
+          <w:rStyle w:val="Strong"/>
+          <w:rFonts w:eastAsiaTheme="majorEastAsia"/>
+          <w:b w:val="0"/>
+          <w:bCs w:val="0"/>
+        </w:rPr>
+        <w:t>Alter Child Table:</w:t>
+      </w:r>
+      <w:r>
+        <w:t xml:space="preserve"> Add a new column </w:t>
+      </w:r>
+      <w:r>
+        <w:rPr>
+          <w:rStyle w:val="HTMLCode"/>
+          <w:rFonts w:ascii="Times New Roman" w:eastAsiaTheme="majorEastAsia" w:hAnsi="Times New Roman" w:cs="Times New Roman"/>
+          <w:sz w:val="24"/>
+          <w:szCs w:val="24"/>
+        </w:rPr>
+        <w:t>email</w:t>
+      </w:r>
+      <w:r>
+        <w:t xml:space="preserve"> to </w:t>
+      </w:r>
+      <w:r>
+        <w:rPr>
+          <w:rStyle w:val="HTMLCode"/>
+          <w:rFonts w:ascii="Times New Roman" w:eastAsiaTheme="majorEastAsia" w:hAnsi="Times New Roman" w:cs="Times New Roman"/>
+          <w:sz w:val="24"/>
+          <w:szCs w:val="24"/>
+        </w:rPr>
+        <w:t>students</w:t>
+      </w:r>
+    </w:p>
+    <w:p>
+      <w:pPr>
+        <w:pStyle w:val="HTMLPreformatted"/>
+        <w:spacing w:line="360" w:lineRule="auto"/>
+        <w:rPr>
+          <w:rStyle w:val="HTMLCode"/>
+          <w:rFonts w:ascii="Times New Roman" w:eastAsiaTheme="majorEastAsia" w:hAnsi="Times New Roman" w:cs="Times New Roman"/>
+          <w:sz w:val="24"/>
+          <w:szCs w:val="24"/>
+        </w:rPr>
+      </w:pPr>
+      <w:r>
+        <w:rPr>
+          <w:rStyle w:val="HTMLCode"/>
+          <w:rFonts w:ascii="Times New Roman" w:eastAsiaTheme="majorEastAsia" w:hAnsi="Times New Roman" w:cs="Times New Roman"/>
+          <w:sz w:val="24"/>
+          <w:szCs w:val="24"/>
+        </w:rPr>
+        <w:t>ALTER TABLE students</w:t>
+      </w:r>
+    </w:p>
+    <w:p>
+      <w:pPr>
+        <w:pStyle w:val="HTMLPreformatted"/>
+        <w:spacing w:line="360" w:lineRule="auto"/>
+        <w:rPr>
+          <w:rStyle w:val="HTMLCode"/>
+          <w:rFonts w:ascii="Times New Roman" w:eastAsiaTheme="majorEastAsia" w:hAnsi="Times New Roman" w:cs="Times New Roman"/>
+          <w:sz w:val="24"/>
+          <w:szCs w:val="24"/>
+        </w:rPr>
+      </w:pPr>
+      <w:r>
+        <w:rPr>
+          <w:rStyle w:val="HTMLCode"/>
+          <w:rFonts w:ascii="Times New Roman" w:eastAsiaTheme="majorEastAsia" w:hAnsi="Times New Roman" w:cs="Times New Roman"/>
+          <w:sz w:val="24"/>
+          <w:szCs w:val="24"/>
+        </w:rPr>
+        <w:t>ADD email VARCHAR2(50);</w:t>
+      </w:r>
+    </w:p>
+    <w:p>
+      <w:pPr>
+        <w:pStyle w:val="HTMLPreformatted"/>
+        <w:spacing w:line="360" w:lineRule="auto"/>
+        <w:rPr>
+          <w:rStyle w:val="HTMLCode"/>
+          <w:rFonts w:ascii="Times New Roman" w:eastAsiaTheme="majorEastAsia" w:hAnsi="Times New Roman" w:cs="Times New Roman"/>
+          <w:sz w:val="24"/>
+          <w:szCs w:val="24"/>
+        </w:rPr>
+      </w:pPr>
+      <w:r>
+        <w:rPr>
+          <w:rStyle w:val="HTMLCode"/>
+          <w:rFonts w:ascii="Times New Roman" w:eastAsiaTheme="majorEastAsia" w:hAnsi="Times New Roman" w:cs="Times New Roman"/>
+          <w:sz w:val="24"/>
+          <w:szCs w:val="24"/>
+        </w:rPr>
+        <w:lastRenderedPageBreak/>
+        <w:drawing>
+          <wp:inline distT="0" distB="0" distL="0" distR="0" wp14:anchorId="31258BCA" wp14:editId="6E1C10F6">
+            <wp:extent cx="5274310" cy="3246755"/>
+            <wp:effectExtent l="0" t="0" r="2540" b="0"/>
+            <wp:docPr id="12" name="Picture 12"/>
+            <wp:cNvGraphicFramePr>
+              <a:graphicFrameLocks xmlns:a="http://schemas.openxmlformats.org/drawingml/2006/main" noChangeAspect="1"/>
+            </wp:cNvGraphicFramePr>
+            <a:graphic xmlns:a="http://schemas.openxmlformats.org/drawingml/2006/main">
+              <a:graphicData uri="http://schemas.openxmlformats.org/drawingml/2006/picture">
+                <pic:pic xmlns:pic="http://schemas.openxmlformats.org/drawingml/2006/picture">
+                  <pic:nvPicPr>
+                    <pic:cNvPr id="1" name=""/>
+                    <pic:cNvPicPr/>
+                  </pic:nvPicPr>
+                  <pic:blipFill>
+                    <a:blip r:embed="rId15"/>
+                    <a:stretch>
+                      <a:fillRect/>
+                    </a:stretch>
+                  </pic:blipFill>
+                  <pic:spPr>
+                    <a:xfrm>
+                      <a:off x="0" y="0"/>
+                      <a:ext cx="5274310" cy="3246755"/>
+                    </a:xfrm>
+                    <a:prstGeom prst="rect">
+                      <a:avLst/>
+                    </a:prstGeom>
+                  </pic:spPr>
+                </pic:pic>
+              </a:graphicData>
+            </a:graphic>
+          </wp:inline>
+        </w:drawing>
+      </w:r>
+    </w:p>
+    <w:p>
+      <w:pPr>
+        <w:pStyle w:val="NormalWeb"/>
+        <w:spacing w:line="360" w:lineRule="auto"/>
+      </w:pPr>
+      <w:r>
+        <w:rPr>
+          <w:rStyle w:val="Strong"/>
+          <w:rFonts w:eastAsiaTheme="majorEastAsia"/>
+          <w:b w:val="0"/>
+          <w:bCs w:val="0"/>
+        </w:rPr>
+        <w:t>Modify Column Type:</w:t>
+      </w:r>
+      <w:r>
+        <w:t xml:space="preserve"> Change </w:t>
+      </w:r>
+      <w:r>
+        <w:rPr>
+          <w:rStyle w:val="HTMLCode"/>
+          <w:rFonts w:ascii="Times New Roman" w:eastAsiaTheme="majorEastAsia" w:hAnsi="Times New Roman" w:cs="Times New Roman"/>
+          <w:sz w:val="24"/>
+          <w:szCs w:val="24"/>
+        </w:rPr>
+        <w:t>email</w:t>
+      </w:r>
+      <w:r>
+        <w:t xml:space="preserve"> length</w:t>
+      </w:r>
+    </w:p>
+    <w:p>
+      <w:pPr>
+        <w:pStyle w:val="HTMLPreformatted"/>
+        <w:spacing w:line="360" w:lineRule="auto"/>
+        <w:rPr>
+          <w:rStyle w:val="HTMLCode"/>
+          <w:rFonts w:ascii="Times New Roman" w:eastAsiaTheme="majorEastAsia" w:hAnsi="Times New Roman" w:cs="Times New Roman"/>
+          <w:sz w:val="24"/>
+          <w:szCs w:val="24"/>
+        </w:rPr>
+      </w:pPr>
+      <w:r>
+        <w:rPr>
+          <w:rStyle w:val="HTMLCode"/>
+          <w:rFonts w:ascii="Times New Roman" w:eastAsiaTheme="majorEastAsia" w:hAnsi="Times New Roman" w:cs="Times New Roman"/>
+          <w:sz w:val="24"/>
+          <w:szCs w:val="24"/>
+        </w:rPr>
+        <w:t>ALTER TABLE students</w:t>
+      </w:r>
+    </w:p>
+    <w:p>
+      <w:pPr>
+        <w:pStyle w:val="HTMLPreformatted"/>
+        <w:spacing w:line="360" w:lineRule="auto"/>
+        <w:rPr>
+          <w:rStyle w:val="HTMLCode"/>
+          <w:rFonts w:ascii="Times New Roman" w:eastAsiaTheme="majorEastAsia" w:hAnsi="Times New Roman" w:cs="Times New Roman"/>
+          <w:sz w:val="24"/>
+          <w:szCs w:val="24"/>
+        </w:rPr>
+      </w:pPr>
+      <w:r>
+        <w:rPr>
+          <w:rStyle w:val="HTMLCode"/>
+          <w:rFonts w:ascii="Times New Roman" w:eastAsiaTheme="majorEastAsia" w:hAnsi="Times New Roman" w:cs="Times New Roman"/>
+          <w:sz w:val="24"/>
+          <w:szCs w:val="24"/>
+        </w:rPr>
+        <w:t>MODIFY email VARCHAR2(100);</w:t>
+      </w:r>
+    </w:p>
+    <w:p>
+      <w:pPr>
+        <w:pStyle w:val="NormalWeb"/>
+        <w:spacing w:line="360" w:lineRule="auto"/>
+        <w:rPr>
+          <w:rStyle w:val="Strong"/>
+          <w:rFonts w:eastAsiaTheme="majorEastAsia"/>
+          <w:b w:val="0"/>
+          <w:bCs w:val="0"/>
+        </w:rPr>
+      </w:pPr>
+      <w:r>
+        <w:rPr>
+          <w:rStyle w:val="Strong"/>
+          <w:rFonts w:eastAsiaTheme="majorEastAsia"/>
+          <w:b w:val="0"/>
+          <w:bCs w:val="0"/>
+        </w:rPr>
+        <w:drawing>
+          <wp:inline distT="0" distB="0" distL="0" distR="0" wp14:anchorId="727AB4DF" wp14:editId="799EACBB">
+            <wp:extent cx="5274310" cy="3894455"/>
+            <wp:effectExtent l="0" t="0" r="2540" b="0"/>
+            <wp:docPr id="13" name="Picture 13"/>
+            <wp:cNvGraphicFramePr>
+              <a:graphicFrameLocks xmlns:a="http://schemas.openxmlformats.org/drawingml/2006/main" noChangeAspect="1"/>
+            </wp:cNvGraphicFramePr>
+            <a:graphic xmlns:a="http://schemas.openxmlformats.org/drawingml/2006/main">
+              <a:graphicData uri="http://schemas.openxmlformats.org/drawingml/2006/picture">
+                <pic:pic xmlns:pic="http://schemas.openxmlformats.org/drawingml/2006/picture">
+                  <pic:nvPicPr>
+                    <pic:cNvPr id="1" name=""/>
+                    <pic:cNvPicPr/>
+                  </pic:nvPicPr>
+                  <pic:blipFill>
+                    <a:blip r:embed="rId16"/>
+                    <a:stretch>
+                      <a:fillRect/>
+                    </a:stretch>
+                  </pic:blipFill>
+                  <pic:spPr>
+                    <a:xfrm>
+                      <a:off x="0" y="0"/>
+                      <a:ext cx="5274310" cy="3894455"/>
+                    </a:xfrm>
+                    <a:prstGeom prst="rect">
+                      <a:avLst/>
+                    </a:prstGeom>
+                  </pic:spPr>
+                </pic:pic>
+              </a:graphicData>
+            </a:graphic>
+          </wp:inline>
+        </w:drawing>
+      </w:r>
+    </w:p>
+    <w:p>
+      <w:pPr>
+        <w:pStyle w:val="NormalWeb"/>
+        <w:spacing w:line="360" w:lineRule="auto"/>
+      </w:pPr>
+      <w:r>
+        <w:rPr>
+          <w:rStyle w:val="Strong"/>
+          <w:rFonts w:eastAsiaTheme="majorEastAsia"/>
+          <w:b w:val="0"/>
+          <w:bCs w:val="0"/>
+        </w:rPr>
+        <w:lastRenderedPageBreak/>
+        <w:t>Drop Column:</w:t>
+      </w:r>
+      <w:r>
+        <w:t xml:space="preserve"> Remove </w:t>
+      </w:r>
+      <w:r>
+        <w:rPr>
+          <w:rStyle w:val="HTMLCode"/>
+          <w:rFonts w:ascii="Times New Roman" w:eastAsiaTheme="majorEastAsia" w:hAnsi="Times New Roman" w:cs="Times New Roman"/>
+          <w:sz w:val="24"/>
+          <w:szCs w:val="24"/>
+        </w:rPr>
+        <w:t>email</w:t>
+      </w:r>
+      <w:r>
+        <w:t xml:space="preserve"> column if not needed</w:t>
+      </w:r>
+    </w:p>
+    <w:p>
+      <w:pPr>
+        <w:pStyle w:val="HTMLPreformatted"/>
+        <w:spacing w:line="360" w:lineRule="auto"/>
+        <w:rPr>
+          <w:rStyle w:val="HTMLCode"/>
+          <w:rFonts w:ascii="Times New Roman" w:eastAsiaTheme="majorEastAsia" w:hAnsi="Times New Roman" w:cs="Times New Roman"/>
+          <w:sz w:val="24"/>
+          <w:szCs w:val="24"/>
+        </w:rPr>
+      </w:pPr>
+      <w:r>
+        <w:rPr>
+          <w:rStyle w:val="HTMLCode"/>
+          <w:rFonts w:ascii="Times New Roman" w:eastAsiaTheme="majorEastAsia" w:hAnsi="Times New Roman" w:cs="Times New Roman"/>
+          <w:sz w:val="24"/>
+          <w:szCs w:val="24"/>
+        </w:rPr>
+        <w:t>ALTER TABLE students</w:t>
+      </w:r>
+    </w:p>
+    <w:p>
+      <w:pPr>
+        <w:pStyle w:val="HTMLPreformatted"/>
+        <w:spacing w:line="360" w:lineRule="auto"/>
+        <w:rPr>
+          <w:rStyle w:val="HTMLCode"/>
+          <w:rFonts w:ascii="Times New Roman" w:eastAsiaTheme="majorEastAsia" w:hAnsi="Times New Roman" w:cs="Times New Roman"/>
+          <w:sz w:val="24"/>
+          <w:szCs w:val="24"/>
+        </w:rPr>
+      </w:pPr>
+      <w:r>
+        <w:rPr>
+          <w:rStyle w:val="HTMLCode"/>
+          <w:rFonts w:ascii="Times New Roman" w:eastAsiaTheme="majorEastAsia" w:hAnsi="Times New Roman" w:cs="Times New Roman"/>
+          <w:sz w:val="24"/>
+          <w:szCs w:val="24"/>
+        </w:rPr>
+        <w:t>DROP COLUMN email;</w:t>
+      </w:r>
+    </w:p>
+    <w:p>
+      <w:pPr>
+        <w:pStyle w:val="NormalWeb"/>
+        <w:spacing w:line="360" w:lineRule="auto"/>
+        <w:rPr>
+          <w:rStyle w:val="Strong"/>
+          <w:rFonts w:eastAsiaTheme="majorEastAsia"/>
+          <w:b w:val="0"/>
+          <w:bCs w:val="0"/>
+        </w:rPr>
+      </w:pPr>
+      <w:r>
+        <w:rPr>
+          <w:rStyle w:val="Strong"/>
+          <w:rFonts w:eastAsiaTheme="majorEastAsia"/>
+          <w:b w:val="0"/>
+          <w:bCs w:val="0"/>
+        </w:rPr>
+        <w:drawing>
+          <wp:inline distT="0" distB="0" distL="0" distR="0" wp14:anchorId="2273EDE7" wp14:editId="70559CE6">
+            <wp:extent cx="5274310" cy="2978785"/>
+            <wp:effectExtent l="0" t="0" r="2540" b="0"/>
+            <wp:docPr id="14" name="Picture 14"/>
+            <wp:cNvGraphicFramePr>
+              <a:graphicFrameLocks xmlns:a="http://schemas.openxmlformats.org/drawingml/2006/main" noChangeAspect="1"/>
+            </wp:cNvGraphicFramePr>
+            <a:graphic xmlns:a="http://schemas.openxmlformats.org/drawingml/2006/main">
+              <a:graphicData uri="http://schemas.openxmlformats.org/drawingml/2006/picture">
+                <pic:pic xmlns:pic="http://schemas.openxmlformats.org/drawingml/2006/picture">
+                  <pic:nvPicPr>
+                    <pic:cNvPr id="1" name=""/>
+                    <pic:cNvPicPr/>
+                  </pic:nvPicPr>
+                  <pic:blipFill>
+                    <a:blip r:embed="rId17"/>
+                    <a:stretch>
+                      <a:fillRect/>
+                    </a:stretch>
+                  </pic:blipFill>
+                  <pic:spPr>
+                    <a:xfrm>
+                      <a:off x="0" y="0"/>
+                      <a:ext cx="5274310" cy="2978785"/>
+                    </a:xfrm>
+                    <a:prstGeom prst="rect">
+                      <a:avLst/>
+                    </a:prstGeom>
+                  </pic:spPr>
+                </pic:pic>
+              </a:graphicData>
+            </a:graphic>
+          </wp:inline>
+        </w:drawing>
+      </w:r>
+    </w:p>
+    <w:p>
+      <w:pPr>
+        <w:pStyle w:val="NormalWeb"/>
+        <w:spacing w:line="360" w:lineRule="auto"/>
+      </w:pPr>
+      <w:r>
+        <w:rPr>
+          <w:rStyle w:val="Strong"/>
+          <w:rFonts w:eastAsiaTheme="majorEastAsia"/>
+          <w:b w:val="0"/>
+          <w:bCs w:val="0"/>
+        </w:rPr>
+        <w:t>Delete (Drop) Tables:</w:t>
+      </w:r>
+    </w:p>
+    <w:p>
+      <w:pPr>
+        <w:pStyle w:val="HTMLPreformatted"/>
+        <w:spacing w:line="360" w:lineRule="auto"/>
+        <w:rPr>
+          <w:rStyle w:val="HTMLCode"/>
+          <w:rFonts w:ascii="Times New Roman" w:eastAsiaTheme="majorEastAsia" w:hAnsi="Times New Roman" w:cs="Times New Roman"/>
+          <w:sz w:val="24"/>
+          <w:szCs w:val="24"/>
+        </w:rPr>
+      </w:pPr>
+      <w:r>
+        <w:rPr>
+          <w:rStyle w:val="HTMLCode"/>
+          <w:rFonts w:ascii="Times New Roman" w:eastAsiaTheme="majorEastAsia" w:hAnsi="Times New Roman" w:cs="Times New Roman"/>
+          <w:sz w:val="24"/>
+          <w:szCs w:val="24"/>
+        </w:rPr>
+        <w:t>DROP TABLE students;</w:t>
+      </w:r>
+    </w:p>
+    <w:p>
+      <w:pPr>
+        <w:pStyle w:val="HTMLPreformatted"/>
+        <w:spacing w:line="360" w:lineRule="auto"/>
+        <w:rPr>
+          <w:rStyle w:val="HTMLCode"/>
+          <w:rFonts w:ascii="Times New Roman" w:eastAsiaTheme="majorEastAsia" w:hAnsi="Times New Roman" w:cs="Times New Roman"/>
+          <w:sz w:val="24"/>
+          <w:szCs w:val="24"/>
+        </w:rPr>
+      </w:pPr>
+      <w:r>
+        <w:rPr>
+          <w:rStyle w:val="HTMLCode"/>
+          <w:rFonts w:ascii="Times New Roman" w:eastAsiaTheme="majorEastAsia" w:hAnsi="Times New Roman" w:cs="Times New Roman"/>
+          <w:sz w:val="24"/>
+          <w:szCs w:val="24"/>
+        </w:rPr>
+        <w:t>DROP TABLE courses;</w:t>
+      </w:r>
+    </w:p>
+    <w:p>
+      <w:pPr>
+        <w:rPr>
+          <w:szCs w:val="24"/>
+        </w:rPr>
+      </w:pPr>
+      <w:r>
+        <w:rPr>
+          <w:szCs w:val="24"/>
+        </w:rPr>
+        <w:drawing>
+          <wp:inline distT="0" distB="0" distL="0" distR="0" wp14:anchorId="3B0400C9" wp14:editId="79DB950E">
+            <wp:extent cx="5274310" cy="3380105"/>
+            <wp:effectExtent l="0" t="0" r="2540" b="0"/>
+            <wp:docPr id="15" name="Picture 15"/>
+            <wp:cNvGraphicFramePr>
+              <a:graphicFrameLocks xmlns:a="http://schemas.openxmlformats.org/drawingml/2006/main" noChangeAspect="1"/>
+            </wp:cNvGraphicFramePr>
+            <a:graphic xmlns:a="http://schemas.openxmlformats.org/drawingml/2006/main">
+              <a:graphicData uri="http://schemas.openxmlformats.org/drawingml/2006/picture">
+                <pic:pic xmlns:pic="http://schemas.openxmlformats.org/drawingml/2006/picture">
+                  <pic:nvPicPr>
+                    <pic:cNvPr id="1" name=""/>
+                    <pic:cNvPicPr/>
+                  </pic:nvPicPr>
+                  <pic:blipFill>
+                    <a:blip r:embed="rId18"/>
+                    <a:stretch>
+                      <a:fillRect/>
+                    </a:stretch>
+                  </pic:blipFill>
+                  <pic:spPr>
+                    <a:xfrm>
+                      <a:off x="0" y="0"/>
+                      <a:ext cx="5274310" cy="3380105"/>
+                    </a:xfrm>
+                    <a:prstGeom prst="rect">
+                      <a:avLst/>
+                    </a:prstGeom>
+                  </pic:spPr>
+                </pic:pic>
+              </a:graphicData>
+            </a:graphic>
+          </wp:inline>
+        </w:drawing>
+      </w:r>
+    </w:p>
+    <w:p>
+      <w:pPr>
+        <w:rPr>
+          <w:szCs w:val="24"/>
+        </w:rPr>
+      </w:pPr>
+    </w:p>
+    <w:p>
+      <w:pPr>
+        <w:pStyle w:val="Heading3"/>
+        <w:rPr>
+          <w:b w:val="0"/>
+        </w:rPr>
+      </w:pPr>
+      <w:r>
+        <w:rPr>
+          <w:b w:val="0"/>
+        </w:rPr>
+        <w:t>Conclusion</w:t>
+      </w:r>
+    </w:p>
+    <w:p>
+      <w:pPr>
+        <w:pStyle w:val="NormalWeb"/>
+        <w:spacing w:line="360" w:lineRule="auto"/>
+      </w:pPr>
+      <w:r>
+        <w:t xml:space="preserve">In this lab, </w:t>
+      </w:r>
+      <w:r>
+        <w:t>we</w:t>
+      </w:r>
+      <w:r>
+        <w:t xml:space="preserve"> have successfully:</w:t>
+      </w:r>
+    </w:p>
+    <w:p>
+      <w:pPr>
+        <w:pStyle w:val="NormalWeb"/>
+        <w:numPr>
+          <w:ilvl w:val="0"/>
+          <w:numId w:val="18"/>
+        </w:numPr>
+        <w:spacing w:line="360" w:lineRule="auto"/>
+      </w:pPr>
+      <w:r>
+        <w:t xml:space="preserve">Created a </w:t>
+      </w:r>
+      <w:r>
+        <w:rPr>
+          <w:rStyle w:val="Strong"/>
+          <w:rFonts w:eastAsiaTheme="majorEastAsia"/>
+          <w:b w:val="0"/>
+          <w:bCs w:val="0"/>
+        </w:rPr>
+        <w:t>non-privileged user</w:t>
+      </w:r>
+      <w:r>
+        <w:t xml:space="preserve"> (</w:t>
+      </w:r>
+      <w:proofErr w:type="spellStart"/>
+      <w:r>
+        <w:rPr>
+          <w:rStyle w:val="HTMLCode"/>
+          <w:rFonts w:ascii="Times New Roman" w:eastAsiaTheme="majorEastAsia" w:hAnsi="Times New Roman" w:cs="Times New Roman"/>
+          <w:sz w:val="24"/>
+          <w:szCs w:val="24"/>
+        </w:rPr>
+        <w:t>sandesh_csit</w:t>
+      </w:r>
+      <w:proofErr w:type="spellEnd"/>
+      <w:r>
+        <w:t>) with appropriate privileges.</w:t>
+      </w:r>
+    </w:p>
+    <w:p>
+      <w:pPr>
+        <w:pStyle w:val="NormalWeb"/>
+        <w:numPr>
+          <w:ilvl w:val="0"/>
+          <w:numId w:val="18"/>
+        </w:numPr>
+        <w:spacing w:line="360" w:lineRule="auto"/>
+      </w:pPr>
+      <w:r>
+        <w:t xml:space="preserve">Created </w:t>
+      </w:r>
+      <w:r>
+        <w:rPr>
+          <w:rStyle w:val="Strong"/>
+          <w:rFonts w:eastAsiaTheme="majorEastAsia"/>
+          <w:b w:val="0"/>
+          <w:bCs w:val="0"/>
+        </w:rPr>
+        <w:t>parent (courses) and child (students) tables</w:t>
+      </w:r>
+      <w:r>
+        <w:t xml:space="preserve"> with a foreign key relationship.</w:t>
+      </w:r>
+    </w:p>
+    <w:p>
+      <w:pPr>
+        <w:pStyle w:val="NormalWeb"/>
+        <w:numPr>
+          <w:ilvl w:val="0"/>
+          <w:numId w:val="18"/>
+        </w:numPr>
+        <w:spacing w:line="360" w:lineRule="auto"/>
+      </w:pPr>
+      <w:r>
+        <w:t xml:space="preserve">Practiced </w:t>
+      </w:r>
+      <w:r>
+        <w:rPr>
+          <w:rStyle w:val="Strong"/>
+          <w:rFonts w:eastAsiaTheme="majorEastAsia"/>
+          <w:b w:val="0"/>
+          <w:bCs w:val="0"/>
+        </w:rPr>
+        <w:t>altering tables</w:t>
+      </w:r>
+      <w:r>
+        <w:t>: adding columns, modifying column types, and dropping columns.</w:t>
+      </w:r>
+    </w:p>
+    <w:p>
+      <w:pPr>
+        <w:pStyle w:val="NormalWeb"/>
+        <w:numPr>
+          <w:ilvl w:val="0"/>
+          <w:numId w:val="18"/>
+        </w:numPr>
+        <w:spacing w:line="360" w:lineRule="auto"/>
+      </w:pPr>
+      <w:r>
+        <w:t xml:space="preserve">Practiced </w:t>
+      </w:r>
+      <w:r>
+        <w:rPr>
+          <w:rStyle w:val="Strong"/>
+          <w:rFonts w:eastAsiaTheme="majorEastAsia"/>
+          <w:b w:val="0"/>
+          <w:bCs w:val="0"/>
+        </w:rPr>
+        <w:t>deleting tables</w:t>
+      </w:r>
+      <w:r>
+        <w:t xml:space="preserve"> using </w:t>
+      </w:r>
+      <w:r>
+        <w:rPr>
+          <w:rStyle w:val="HTMLCode"/>
+          <w:rFonts w:ascii="Times New Roman" w:eastAsiaTheme="majorEastAsia" w:hAnsi="Times New Roman" w:cs="Times New Roman"/>
+          <w:sz w:val="24"/>
+          <w:szCs w:val="24"/>
+        </w:rPr>
+        <w:t>DROP TABLE</w:t>
+      </w:r>
+      <w:r>
+        <w:t>.</w:t>
+      </w:r>
+    </w:p>
+    <w:p>
+      <w:pPr>
+        <w:pStyle w:val="NormalWeb"/>
+        <w:numPr>
+          <w:ilvl w:val="0"/>
+          <w:numId w:val="18"/>
+        </w:numPr>
+        <w:spacing w:line="360" w:lineRule="auto"/>
+      </w:pPr>
+      <w:r>
+        <w:t xml:space="preserve">Reinforced </w:t>
+      </w:r>
+      <w:r>
+        <w:rPr>
+          <w:rStyle w:val="Strong"/>
+          <w:rFonts w:eastAsiaTheme="majorEastAsia"/>
+          <w:b w:val="0"/>
+          <w:bCs w:val="0"/>
+        </w:rPr>
+        <w:t>basic DDL commands</w:t>
+      </w:r>
+      <w:r>
+        <w:t xml:space="preserve"> (</w:t>
+      </w:r>
+      <w:r>
+        <w:rPr>
+          <w:rStyle w:val="HTMLCode"/>
+          <w:rFonts w:ascii="Times New Roman" w:eastAsiaTheme="majorEastAsia" w:hAnsi="Times New Roman" w:cs="Times New Roman"/>
+          <w:sz w:val="24"/>
+          <w:szCs w:val="24"/>
+        </w:rPr>
+        <w:t>CREATE</w:t>
+      </w:r>
+      <w:r>
+        <w:t xml:space="preserve">, </w:t>
+      </w:r>
+      <w:r>
+        <w:rPr>
+          <w:rStyle w:val="HTMLCode"/>
+          <w:rFonts w:ascii="Times New Roman" w:eastAsiaTheme="majorEastAsia" w:hAnsi="Times New Roman" w:cs="Times New Roman"/>
+          <w:sz w:val="24"/>
+          <w:szCs w:val="24"/>
+        </w:rPr>
+        <w:t>ALTER</w:t>
+      </w:r>
+      <w:r>
+        <w:t xml:space="preserve">, </w:t>
+      </w:r>
+      <w:r>
+        <w:rPr>
+          <w:rStyle w:val="HTMLCode"/>
+          <w:rFonts w:ascii="Times New Roman" w:eastAsiaTheme="majorEastAsia" w:hAnsi="Times New Roman" w:cs="Times New Roman"/>
+          <w:sz w:val="24"/>
+          <w:szCs w:val="24"/>
+        </w:rPr>
+        <w:t>DROP</w:t>
+      </w:r>
+      <w:r>
+        <w:t xml:space="preserve">) and </w:t>
+      </w:r>
+      <w:r>
+        <w:rPr>
+          <w:rStyle w:val="Strong"/>
+          <w:rFonts w:eastAsiaTheme="majorEastAsia"/>
+          <w:b w:val="0"/>
+          <w:bCs w:val="0"/>
+        </w:rPr>
+        <w:t>user administration</w:t>
+      </w:r>
+      <w:r>
+        <w:t>.</w:t>
+      </w:r>
+    </w:p>
+    <w:p>
+      <w:pPr>
         <w:rPr>
           <w:szCs w:val="24"/>
         </w:rPr>
@@ -1290,6 +2737,155 @@
 <file path=word/numbering.xml><?xml version="1.0" encoding="utf-8"?>
 <w:numbering xmlns:wpc="http://schemas.microsoft.com/office/word/2010/wordprocessingCanvas" xmlns:cx="http://schemas.microsoft.com/office/drawing/2014/chartex" xmlns:cx1="http://schemas.microsoft.com/office/drawing/2015/9/8/chartex" xmlns:cx2="http://schemas.microsoft.com/office/drawing/2015/10/21/chartex" xmlns:cx3="http://schemas.microsoft.com/office/drawing/2016/5/9/chartex" xmlns:cx4="http://schemas.microsoft.com/office/drawing/2016/5/10/chartex" xmlns:cx5="http://schemas.microsoft.com/office/drawing/2016/5/11/chartex" xmlns:cx6="http://schemas.microsoft.com/office/drawing/2016/5/12/chartex" xmlns:cx7="http://schemas.microsoft.com/office/drawing/2016/5/13/chartex" xmlns:cx8="http://schemas.microsoft.com/office/drawing/2016/5/14/chartex" xmlns:mc="http://schemas.openxmlformats.org/markup-compatibility/2006" xmlns:aink="http://schemas.microsoft.com/office/drawing/2016/ink" xmlns:am3d="http://schemas.microsoft.com/office/drawing/2017/model3d" xmlns:o="urn:schemas-microsoft-com:office:office" xmlns:r="http://schemas.openxmlformats.org/officeDocument/2006/relationships" xmlns:m="http://schemas.openxmlformats.org/officeDocument/2006/math" xmlns:v="urn:schemas-microsoft-com:vml" xmlns:wp14="http://schemas.microsoft.com/office/word/2010/wordprocessingDrawing" xmlns:wp="http://schemas.openxmlformats.org/drawingml/2006/wordprocessingDrawing" xmlns:w10="urn:schemas-microsoft-com:office:word" xmlns:w="http://schemas.openxmlformats.org/wordprocessingml/2006/main" xmlns:w14="http://schemas.microsoft.com/office/word/2010/wordml" xmlns:w15="http://schemas.microsoft.com/office/word/2012/wordml" xmlns:w16cex="http://schemas.microsoft.com/office/word/2018/wordml/cex" xmlns:w16cid="http://schemas.microsoft.com/office/word/2016/wordml/cid" xmlns:w16="http://schemas.microsoft.com/office/word/2018/wordml" xmlns:w16sdtdh="http://schemas.microsoft.com/office/word/2020/wordml/sdtdatahash" xmlns:w16se="http://schemas.microsoft.com/office/word/2015/wordml/symex" xmlns:wpg="http://schemas.microsoft.com/office/word/2010/wordprocessingGroup" xmlns:wpi="http://schemas.microsoft.com/office/word/2010/wordprocessingInk" xmlns:wne="http://schemas.microsoft.com/office/word/2006/wordml" xmlns:wps="http://schemas.microsoft.com/office/word/2010/wordprocessingShape" mc:Ignorable="w14 w15 w16se w16cid w16 w16cex w16sdtdh wp14">
   <w:abstractNum w:abstractNumId="0" w15:restartNumberingAfterBreak="0">
+    <w:nsid w:val="08263DDF"/>
+    <w:multiLevelType w:val="multilevel"/>
+    <w:tmpl w:val="8A3A3AEC"/>
+    <w:lvl w:ilvl="0">
+      <w:start w:val="1"/>
+      <w:numFmt w:val="bullet"/>
+      <w:lvlText w:val=""/>
+      <w:lvlJc w:val="left"/>
+      <w:pPr>
+        <w:tabs>
+          <w:tab w:val="num" w:pos="720"/>
+        </w:tabs>
+        <w:ind w:left="720" w:hanging="360"/>
+      </w:pPr>
+      <w:rPr>
+        <w:rFonts w:ascii="Symbol" w:hAnsi="Symbol" w:hint="default"/>
+        <w:sz w:val="20"/>
+      </w:rPr>
+    </w:lvl>
+    <w:lvl w:ilvl="1" w:tentative="1">
+      <w:start w:val="1"/>
+      <w:numFmt w:val="bullet"/>
+      <w:lvlText w:val="o"/>
+      <w:lvlJc w:val="left"/>
+      <w:pPr>
+        <w:tabs>
+          <w:tab w:val="num" w:pos="1440"/>
+        </w:tabs>
+        <w:ind w:left="1440" w:hanging="360"/>
+      </w:pPr>
+      <w:rPr>
+        <w:rFonts w:ascii="Courier New" w:hAnsi="Courier New" w:hint="default"/>
+        <w:sz w:val="20"/>
+      </w:rPr>
+    </w:lvl>
+    <w:lvl w:ilvl="2" w:tentative="1">
+      <w:start w:val="1"/>
+      <w:numFmt w:val="bullet"/>
+      <w:lvlText w:val=""/>
+      <w:lvlJc w:val="left"/>
+      <w:pPr>
+        <w:tabs>
+          <w:tab w:val="num" w:pos="2160"/>
+        </w:tabs>
+        <w:ind w:left="2160" w:hanging="360"/>
+      </w:pPr>
+      <w:rPr>
+        <w:rFonts w:ascii="Wingdings" w:hAnsi="Wingdings" w:hint="default"/>
+        <w:sz w:val="20"/>
+      </w:rPr>
+    </w:lvl>
+    <w:lvl w:ilvl="3" w:tentative="1">
+      <w:start w:val="1"/>
+      <w:numFmt w:val="bullet"/>
+      <w:lvlText w:val=""/>
+      <w:lvlJc w:val="left"/>
+      <w:pPr>
+        <w:tabs>
+          <w:tab w:val="num" w:pos="2880"/>
+        </w:tabs>
+        <w:ind w:left="2880" w:hanging="360"/>
+      </w:pPr>
+      <w:rPr>
+        <w:rFonts w:ascii="Wingdings" w:hAnsi="Wingdings" w:hint="default"/>
+        <w:sz w:val="20"/>
+      </w:rPr>
+    </w:lvl>
+    <w:lvl w:ilvl="4" w:tentative="1">
+      <w:start w:val="1"/>
+      <w:numFmt w:val="bullet"/>
+      <w:lvlText w:val=""/>
+      <w:lvlJc w:val="left"/>
+      <w:pPr>
+        <w:tabs>
+          <w:tab w:val="num" w:pos="3600"/>
+        </w:tabs>
+        <w:ind w:left="3600" w:hanging="360"/>
+      </w:pPr>
+      <w:rPr>
+        <w:rFonts w:ascii="Wingdings" w:hAnsi="Wingdings" w:hint="default"/>
+        <w:sz w:val="20"/>
+      </w:rPr>
+    </w:lvl>
+    <w:lvl w:ilvl="5" w:tentative="1">
+      <w:start w:val="1"/>
+      <w:numFmt w:val="bullet"/>
+      <w:lvlText w:val=""/>
+      <w:lvlJc w:val="left"/>
+      <w:pPr>
+        <w:tabs>
+          <w:tab w:val="num" w:pos="4320"/>
+        </w:tabs>
+        <w:ind w:left="4320" w:hanging="360"/>
+      </w:pPr>
+      <w:rPr>
+        <w:rFonts w:ascii="Wingdings" w:hAnsi="Wingdings" w:hint="default"/>
+        <w:sz w:val="20"/>
+      </w:rPr>
+    </w:lvl>
+    <w:lvl w:ilvl="6" w:tentative="1">
+      <w:start w:val="1"/>
+      <w:numFmt w:val="bullet"/>
+      <w:lvlText w:val=""/>
+      <w:lvlJc w:val="left"/>
+      <w:pPr>
+        <w:tabs>
+          <w:tab w:val="num" w:pos="5040"/>
+        </w:tabs>
+        <w:ind w:left="5040" w:hanging="360"/>
+      </w:pPr>
+      <w:rPr>
+        <w:rFonts w:ascii="Wingdings" w:hAnsi="Wingdings" w:hint="default"/>
+        <w:sz w:val="20"/>
+      </w:rPr>
+    </w:lvl>
+    <w:lvl w:ilvl="7" w:tentative="1">
+      <w:start w:val="1"/>
+      <w:numFmt w:val="bullet"/>
+      <w:lvlText w:val=""/>
+      <w:lvlJc w:val="left"/>
+      <w:pPr>
+        <w:tabs>
+          <w:tab w:val="num" w:pos="5760"/>
+        </w:tabs>
+        <w:ind w:left="5760" w:hanging="360"/>
+      </w:pPr>
+      <w:rPr>
+        <w:rFonts w:ascii="Wingdings" w:hAnsi="Wingdings" w:hint="default"/>
+        <w:sz w:val="20"/>
+      </w:rPr>
+    </w:lvl>
+    <w:lvl w:ilvl="8" w:tentative="1">
+      <w:start w:val="1"/>
+      <w:numFmt w:val="bullet"/>
+      <w:lvlText w:val=""/>
+      <w:lvlJc w:val="left"/>
+      <w:pPr>
+        <w:tabs>
+          <w:tab w:val="num" w:pos="6480"/>
+        </w:tabs>
+        <w:ind w:left="6480" w:hanging="360"/>
+      </w:pPr>
+      <w:rPr>
+        <w:rFonts w:ascii="Wingdings" w:hAnsi="Wingdings" w:hint="default"/>
+        <w:sz w:val="20"/>
+      </w:rPr>
+    </w:lvl>
+  </w:abstractNum>
+  <w:abstractNum w:abstractNumId="1" w15:restartNumberingAfterBreak="0">
     <w:nsid w:val="1C3E3E3A"/>
     <w:multiLevelType w:val="multilevel"/>
     <w:tmpl w:val="0164C270"/>
@@ -1402,7 +2998,7 @@
       </w:pPr>
     </w:lvl>
   </w:abstractNum>
-  <w:abstractNum w:abstractNumId="1" w15:restartNumberingAfterBreak="0">
+  <w:abstractNum w:abstractNumId="2" w15:restartNumberingAfterBreak="0">
     <w:nsid w:val="1CEC4314"/>
     <w:multiLevelType w:val="multilevel"/>
     <w:tmpl w:val="50D20E34"/>
@@ -1515,7 +3111,7 @@
       </w:pPr>
     </w:lvl>
   </w:abstractNum>
-  <w:abstractNum w:abstractNumId="2" w15:restartNumberingAfterBreak="0">
+  <w:abstractNum w:abstractNumId="3" w15:restartNumberingAfterBreak="0">
     <w:nsid w:val="22BB16BF"/>
     <w:multiLevelType w:val="hybridMultilevel"/>
     <w:tmpl w:val="801891B2"/>
@@ -1601,7 +3197,7 @@
       </w:pPr>
     </w:lvl>
   </w:abstractNum>
-  <w:abstractNum w:abstractNumId="3" w15:restartNumberingAfterBreak="0">
+  <w:abstractNum w:abstractNumId="4" w15:restartNumberingAfterBreak="0">
     <w:nsid w:val="30AD271E"/>
     <w:multiLevelType w:val="multilevel"/>
     <w:tmpl w:val="761C9754"/>
@@ -1720,7 +3316,7 @@
       </w:rPr>
     </w:lvl>
   </w:abstractNum>
-  <w:abstractNum w:abstractNumId="4" w15:restartNumberingAfterBreak="0">
+  <w:abstractNum w:abstractNumId="5" w15:restartNumberingAfterBreak="0">
     <w:nsid w:val="32064C44"/>
     <w:multiLevelType w:val="multilevel"/>
     <w:tmpl w:val="1CF8BC5C"/>
@@ -1869,7 +3465,7 @@
       </w:rPr>
     </w:lvl>
   </w:abstractNum>
-  <w:abstractNum w:abstractNumId="5" w15:restartNumberingAfterBreak="0">
+  <w:abstractNum w:abstractNumId="6" w15:restartNumberingAfterBreak="0">
     <w:nsid w:val="36CE2950"/>
     <w:multiLevelType w:val="hybridMultilevel"/>
     <w:tmpl w:val="AAC0F7EA"/>
@@ -1982,7 +3578,305 @@
       </w:rPr>
     </w:lvl>
   </w:abstractNum>
-  <w:abstractNum w:abstractNumId="6" w15:restartNumberingAfterBreak="0">
+  <w:abstractNum w:abstractNumId="7" w15:restartNumberingAfterBreak="0">
+    <w:nsid w:val="390108A5"/>
+    <w:multiLevelType w:val="multilevel"/>
+    <w:tmpl w:val="A01AA7BA"/>
+    <w:lvl w:ilvl="0">
+      <w:start w:val="1"/>
+      <w:numFmt w:val="bullet"/>
+      <w:lvlText w:val=""/>
+      <w:lvlJc w:val="left"/>
+      <w:pPr>
+        <w:tabs>
+          <w:tab w:val="num" w:pos="720"/>
+        </w:tabs>
+        <w:ind w:left="720" w:hanging="360"/>
+      </w:pPr>
+      <w:rPr>
+        <w:rFonts w:ascii="Symbol" w:hAnsi="Symbol" w:hint="default"/>
+        <w:sz w:val="20"/>
+      </w:rPr>
+    </w:lvl>
+    <w:lvl w:ilvl="1" w:tentative="1">
+      <w:start w:val="1"/>
+      <w:numFmt w:val="bullet"/>
+      <w:lvlText w:val="o"/>
+      <w:lvlJc w:val="left"/>
+      <w:pPr>
+        <w:tabs>
+          <w:tab w:val="num" w:pos="1440"/>
+        </w:tabs>
+        <w:ind w:left="1440" w:hanging="360"/>
+      </w:pPr>
+      <w:rPr>
+        <w:rFonts w:ascii="Courier New" w:hAnsi="Courier New" w:hint="default"/>
+        <w:sz w:val="20"/>
+      </w:rPr>
+    </w:lvl>
+    <w:lvl w:ilvl="2" w:tentative="1">
+      <w:start w:val="1"/>
+      <w:numFmt w:val="bullet"/>
+      <w:lvlText w:val=""/>
+      <w:lvlJc w:val="left"/>
+      <w:pPr>
+        <w:tabs>
+          <w:tab w:val="num" w:pos="2160"/>
+        </w:tabs>
+        <w:ind w:left="2160" w:hanging="360"/>
+      </w:pPr>
+      <w:rPr>
+        <w:rFonts w:ascii="Wingdings" w:hAnsi="Wingdings" w:hint="default"/>
+        <w:sz w:val="20"/>
+      </w:rPr>
+    </w:lvl>
+    <w:lvl w:ilvl="3" w:tentative="1">
+      <w:start w:val="1"/>
+      <w:numFmt w:val="bullet"/>
+      <w:lvlText w:val=""/>
+      <w:lvlJc w:val="left"/>
+      <w:pPr>
+        <w:tabs>
+          <w:tab w:val="num" w:pos="2880"/>
+        </w:tabs>
+        <w:ind w:left="2880" w:hanging="360"/>
+      </w:pPr>
+      <w:rPr>
+        <w:rFonts w:ascii="Wingdings" w:hAnsi="Wingdings" w:hint="default"/>
+        <w:sz w:val="20"/>
+      </w:rPr>
+    </w:lvl>
+    <w:lvl w:ilvl="4" w:tentative="1">
+      <w:start w:val="1"/>
+      <w:numFmt w:val="bullet"/>
+      <w:lvlText w:val=""/>
+      <w:lvlJc w:val="left"/>
+      <w:pPr>
+        <w:tabs>
+          <w:tab w:val="num" w:pos="3600"/>
+        </w:tabs>
+        <w:ind w:left="3600" w:hanging="360"/>
+      </w:pPr>
+      <w:rPr>
+        <w:rFonts w:ascii="Wingdings" w:hAnsi="Wingdings" w:hint="default"/>
+        <w:sz w:val="20"/>
+      </w:rPr>
+    </w:lvl>
+    <w:lvl w:ilvl="5" w:tentative="1">
+      <w:start w:val="1"/>
+      <w:numFmt w:val="bullet"/>
+      <w:lvlText w:val=""/>
+      <w:lvlJc w:val="left"/>
+      <w:pPr>
+        <w:tabs>
+          <w:tab w:val="num" w:pos="4320"/>
+        </w:tabs>
+        <w:ind w:left="4320" w:hanging="360"/>
+      </w:pPr>
+      <w:rPr>
+        <w:rFonts w:ascii="Wingdings" w:hAnsi="Wingdings" w:hint="default"/>
+        <w:sz w:val="20"/>
+      </w:rPr>
+    </w:lvl>
+    <w:lvl w:ilvl="6" w:tentative="1">
+      <w:start w:val="1"/>
+      <w:numFmt w:val="bullet"/>
+      <w:lvlText w:val=""/>
+      <w:lvlJc w:val="left"/>
+      <w:pPr>
+        <w:tabs>
+          <w:tab w:val="num" w:pos="5040"/>
+        </w:tabs>
+        <w:ind w:left="5040" w:hanging="360"/>
+      </w:pPr>
+      <w:rPr>
+        <w:rFonts w:ascii="Wingdings" w:hAnsi="Wingdings" w:hint="default"/>
+        <w:sz w:val="20"/>
+      </w:rPr>
+    </w:lvl>
+    <w:lvl w:ilvl="7" w:tentative="1">
+      <w:start w:val="1"/>
+      <w:numFmt w:val="bullet"/>
+      <w:lvlText w:val=""/>
+      <w:lvlJc w:val="left"/>
+      <w:pPr>
+        <w:tabs>
+          <w:tab w:val="num" w:pos="5760"/>
+        </w:tabs>
+        <w:ind w:left="5760" w:hanging="360"/>
+      </w:pPr>
+      <w:rPr>
+        <w:rFonts w:ascii="Wingdings" w:hAnsi="Wingdings" w:hint="default"/>
+        <w:sz w:val="20"/>
+      </w:rPr>
+    </w:lvl>
+    <w:lvl w:ilvl="8" w:tentative="1">
+      <w:start w:val="1"/>
+      <w:numFmt w:val="bullet"/>
+      <w:lvlText w:val=""/>
+      <w:lvlJc w:val="left"/>
+      <w:pPr>
+        <w:tabs>
+          <w:tab w:val="num" w:pos="6480"/>
+        </w:tabs>
+        <w:ind w:left="6480" w:hanging="360"/>
+      </w:pPr>
+      <w:rPr>
+        <w:rFonts w:ascii="Wingdings" w:hAnsi="Wingdings" w:hint="default"/>
+        <w:sz w:val="20"/>
+      </w:rPr>
+    </w:lvl>
+  </w:abstractNum>
+  <w:abstractNum w:abstractNumId="8" w15:restartNumberingAfterBreak="0">
+    <w:nsid w:val="48216070"/>
+    <w:multiLevelType w:val="multilevel"/>
+    <w:tmpl w:val="F844CCDE"/>
+    <w:lvl w:ilvl="0">
+      <w:start w:val="1"/>
+      <w:numFmt w:val="bullet"/>
+      <w:lvlText w:val=""/>
+      <w:lvlJc w:val="left"/>
+      <w:pPr>
+        <w:tabs>
+          <w:tab w:val="num" w:pos="720"/>
+        </w:tabs>
+        <w:ind w:left="720" w:hanging="360"/>
+      </w:pPr>
+      <w:rPr>
+        <w:rFonts w:ascii="Symbol" w:hAnsi="Symbol" w:hint="default"/>
+        <w:sz w:val="20"/>
+      </w:rPr>
+    </w:lvl>
+    <w:lvl w:ilvl="1" w:tentative="1">
+      <w:start w:val="1"/>
+      <w:numFmt w:val="bullet"/>
+      <w:lvlText w:val="o"/>
+      <w:lvlJc w:val="left"/>
+      <w:pPr>
+        <w:tabs>
+          <w:tab w:val="num" w:pos="1440"/>
+        </w:tabs>
+        <w:ind w:left="1440" w:hanging="360"/>
+      </w:pPr>
+      <w:rPr>
+        <w:rFonts w:ascii="Courier New" w:hAnsi="Courier New" w:hint="default"/>
+        <w:sz w:val="20"/>
+      </w:rPr>
+    </w:lvl>
+    <w:lvl w:ilvl="2" w:tentative="1">
+      <w:start w:val="1"/>
+      <w:numFmt w:val="bullet"/>
+      <w:lvlText w:val=""/>
+      <w:lvlJc w:val="left"/>
+      <w:pPr>
+        <w:tabs>
+          <w:tab w:val="num" w:pos="2160"/>
+        </w:tabs>
+        <w:ind w:left="2160" w:hanging="360"/>
+      </w:pPr>
+      <w:rPr>
+        <w:rFonts w:ascii="Wingdings" w:hAnsi="Wingdings" w:hint="default"/>
+        <w:sz w:val="20"/>
+      </w:rPr>
+    </w:lvl>
+    <w:lvl w:ilvl="3" w:tentative="1">
+      <w:start w:val="1"/>
+      <w:numFmt w:val="bullet"/>
+      <w:lvlText w:val=""/>
+      <w:lvlJc w:val="left"/>
+      <w:pPr>
+        <w:tabs>
+          <w:tab w:val="num" w:pos="2880"/>
+        </w:tabs>
+        <w:ind w:left="2880" w:hanging="360"/>
+      </w:pPr>
+      <w:rPr>
+        <w:rFonts w:ascii="Wingdings" w:hAnsi="Wingdings" w:hint="default"/>
+        <w:sz w:val="20"/>
+      </w:rPr>
+    </w:lvl>
+    <w:lvl w:ilvl="4" w:tentative="1">
+      <w:start w:val="1"/>
+      <w:numFmt w:val="bullet"/>
+      <w:lvlText w:val=""/>
+      <w:lvlJc w:val="left"/>
+      <w:pPr>
+        <w:tabs>
+          <w:tab w:val="num" w:pos="3600"/>
+        </w:tabs>
+        <w:ind w:left="3600" w:hanging="360"/>
+      </w:pPr>
+      <w:rPr>
+        <w:rFonts w:ascii="Wingdings" w:hAnsi="Wingdings" w:hint="default"/>
+        <w:sz w:val="20"/>
+      </w:rPr>
+    </w:lvl>
+    <w:lvl w:ilvl="5" w:tentative="1">
+      <w:start w:val="1"/>
+      <w:numFmt w:val="bullet"/>
+      <w:lvlText w:val=""/>
+      <w:lvlJc w:val="left"/>
+      <w:pPr>
+        <w:tabs>
+          <w:tab w:val="num" w:pos="4320"/>
+        </w:tabs>
+        <w:ind w:left="4320" w:hanging="360"/>
+      </w:pPr>
+      <w:rPr>
+        <w:rFonts w:ascii="Wingdings" w:hAnsi="Wingdings" w:hint="default"/>
+        <w:sz w:val="20"/>
+      </w:rPr>
+    </w:lvl>
+    <w:lvl w:ilvl="6" w:tentative="1">
+      <w:start w:val="1"/>
+      <w:numFmt w:val="bullet"/>
+      <w:lvlText w:val=""/>
+      <w:lvlJc w:val="left"/>
+      <w:pPr>
+        <w:tabs>
+          <w:tab w:val="num" w:pos="5040"/>
+        </w:tabs>
+        <w:ind w:left="5040" w:hanging="360"/>
+      </w:pPr>
+      <w:rPr>
+        <w:rFonts w:ascii="Wingdings" w:hAnsi="Wingdings" w:hint="default"/>
+        <w:sz w:val="20"/>
+      </w:rPr>
+    </w:lvl>
+    <w:lvl w:ilvl="7" w:tentative="1">
+      <w:start w:val="1"/>
+      <w:numFmt w:val="bullet"/>
+      <w:lvlText w:val=""/>
+      <w:lvlJc w:val="left"/>
+      <w:pPr>
+        <w:tabs>
+          <w:tab w:val="num" w:pos="5760"/>
+        </w:tabs>
+        <w:ind w:left="5760" w:hanging="360"/>
+      </w:pPr>
+      <w:rPr>
+        <w:rFonts w:ascii="Wingdings" w:hAnsi="Wingdings" w:hint="default"/>
+        <w:sz w:val="20"/>
+      </w:rPr>
+    </w:lvl>
+    <w:lvl w:ilvl="8" w:tentative="1">
+      <w:start w:val="1"/>
+      <w:numFmt w:val="bullet"/>
+      <w:lvlText w:val=""/>
+      <w:lvlJc w:val="left"/>
+      <w:pPr>
+        <w:tabs>
+          <w:tab w:val="num" w:pos="6480"/>
+        </w:tabs>
+        <w:ind w:left="6480" w:hanging="360"/>
+      </w:pPr>
+      <w:rPr>
+        <w:rFonts w:ascii="Wingdings" w:hAnsi="Wingdings" w:hint="default"/>
+        <w:sz w:val="20"/>
+      </w:rPr>
+    </w:lvl>
+  </w:abstractNum>
+  <w:abstractNum w:abstractNumId="9" w15:restartNumberingAfterBreak="0">
     <w:nsid w:val="52EA340F"/>
     <w:multiLevelType w:val="multilevel"/>
     <w:tmpl w:val="DBA00AE8"/>
@@ -2131,7 +4025,7 @@
       </w:rPr>
     </w:lvl>
   </w:abstractNum>
-  <w:abstractNum w:abstractNumId="7" w15:restartNumberingAfterBreak="0">
+  <w:abstractNum w:abstractNumId="10" w15:restartNumberingAfterBreak="0">
     <w:nsid w:val="5BDF5503"/>
     <w:multiLevelType w:val="multilevel"/>
     <w:tmpl w:val="347A8174"/>
@@ -2280,7 +4174,7 @@
       </w:rPr>
     </w:lvl>
   </w:abstractNum>
-  <w:abstractNum w:abstractNumId="8" w15:restartNumberingAfterBreak="0">
+  <w:abstractNum w:abstractNumId="11" w15:restartNumberingAfterBreak="0">
     <w:nsid w:val="5D04249D"/>
     <w:multiLevelType w:val="hybridMultilevel"/>
     <w:tmpl w:val="496E659A"/>
@@ -2369,7 +4263,7 @@
       </w:pPr>
     </w:lvl>
   </w:abstractNum>
-  <w:abstractNum w:abstractNumId="9" w15:restartNumberingAfterBreak="0">
+  <w:abstractNum w:abstractNumId="12" w15:restartNumberingAfterBreak="0">
     <w:nsid w:val="6F6E25ED"/>
     <w:multiLevelType w:val="hybridMultilevel"/>
     <w:tmpl w:val="036C8BC0"/>
@@ -2455,44 +4349,321 @@
       </w:pPr>
     </w:lvl>
   </w:abstractNum>
+  <w:abstractNum w:abstractNumId="13" w15:restartNumberingAfterBreak="0">
+    <w:nsid w:val="732A5A7B"/>
+    <w:multiLevelType w:val="multilevel"/>
+    <w:tmpl w:val="F19C76B2"/>
+    <w:lvl w:ilvl="0">
+      <w:start w:val="1"/>
+      <w:numFmt w:val="bullet"/>
+      <w:lvlText w:val=""/>
+      <w:lvlJc w:val="left"/>
+      <w:pPr>
+        <w:tabs>
+          <w:tab w:val="num" w:pos="720"/>
+        </w:tabs>
+        <w:ind w:left="720" w:hanging="360"/>
+      </w:pPr>
+      <w:rPr>
+        <w:rFonts w:ascii="Symbol" w:hAnsi="Symbol" w:hint="default"/>
+        <w:sz w:val="20"/>
+      </w:rPr>
+    </w:lvl>
+    <w:lvl w:ilvl="1" w:tentative="1">
+      <w:start w:val="1"/>
+      <w:numFmt w:val="bullet"/>
+      <w:lvlText w:val="o"/>
+      <w:lvlJc w:val="left"/>
+      <w:pPr>
+        <w:tabs>
+          <w:tab w:val="num" w:pos="1440"/>
+        </w:tabs>
+        <w:ind w:left="1440" w:hanging="360"/>
+      </w:pPr>
+      <w:rPr>
+        <w:rFonts w:ascii="Courier New" w:hAnsi="Courier New" w:hint="default"/>
+        <w:sz w:val="20"/>
+      </w:rPr>
+    </w:lvl>
+    <w:lvl w:ilvl="2" w:tentative="1">
+      <w:start w:val="1"/>
+      <w:numFmt w:val="bullet"/>
+      <w:lvlText w:val=""/>
+      <w:lvlJc w:val="left"/>
+      <w:pPr>
+        <w:tabs>
+          <w:tab w:val="num" w:pos="2160"/>
+        </w:tabs>
+        <w:ind w:left="2160" w:hanging="360"/>
+      </w:pPr>
+      <w:rPr>
+        <w:rFonts w:ascii="Wingdings" w:hAnsi="Wingdings" w:hint="default"/>
+        <w:sz w:val="20"/>
+      </w:rPr>
+    </w:lvl>
+    <w:lvl w:ilvl="3" w:tentative="1">
+      <w:start w:val="1"/>
+      <w:numFmt w:val="bullet"/>
+      <w:lvlText w:val=""/>
+      <w:lvlJc w:val="left"/>
+      <w:pPr>
+        <w:tabs>
+          <w:tab w:val="num" w:pos="2880"/>
+        </w:tabs>
+        <w:ind w:left="2880" w:hanging="360"/>
+      </w:pPr>
+      <w:rPr>
+        <w:rFonts w:ascii="Wingdings" w:hAnsi="Wingdings" w:hint="default"/>
+        <w:sz w:val="20"/>
+      </w:rPr>
+    </w:lvl>
+    <w:lvl w:ilvl="4" w:tentative="1">
+      <w:start w:val="1"/>
+      <w:numFmt w:val="bullet"/>
+      <w:lvlText w:val=""/>
+      <w:lvlJc w:val="left"/>
+      <w:pPr>
+        <w:tabs>
+          <w:tab w:val="num" w:pos="3600"/>
+        </w:tabs>
+        <w:ind w:left="3600" w:hanging="360"/>
+      </w:pPr>
+      <w:rPr>
+        <w:rFonts w:ascii="Wingdings" w:hAnsi="Wingdings" w:hint="default"/>
+        <w:sz w:val="20"/>
+      </w:rPr>
+    </w:lvl>
+    <w:lvl w:ilvl="5" w:tentative="1">
+      <w:start w:val="1"/>
+      <w:numFmt w:val="bullet"/>
+      <w:lvlText w:val=""/>
+      <w:lvlJc w:val="left"/>
+      <w:pPr>
+        <w:tabs>
+          <w:tab w:val="num" w:pos="4320"/>
+        </w:tabs>
+        <w:ind w:left="4320" w:hanging="360"/>
+      </w:pPr>
+      <w:rPr>
+        <w:rFonts w:ascii="Wingdings" w:hAnsi="Wingdings" w:hint="default"/>
+        <w:sz w:val="20"/>
+      </w:rPr>
+    </w:lvl>
+    <w:lvl w:ilvl="6" w:tentative="1">
+      <w:start w:val="1"/>
+      <w:numFmt w:val="bullet"/>
+      <w:lvlText w:val=""/>
+      <w:lvlJc w:val="left"/>
+      <w:pPr>
+        <w:tabs>
+          <w:tab w:val="num" w:pos="5040"/>
+        </w:tabs>
+        <w:ind w:left="5040" w:hanging="360"/>
+      </w:pPr>
+      <w:rPr>
+        <w:rFonts w:ascii="Wingdings" w:hAnsi="Wingdings" w:hint="default"/>
+        <w:sz w:val="20"/>
+      </w:rPr>
+    </w:lvl>
+    <w:lvl w:ilvl="7" w:tentative="1">
+      <w:start w:val="1"/>
+      <w:numFmt w:val="bullet"/>
+      <w:lvlText w:val=""/>
+      <w:lvlJc w:val="left"/>
+      <w:pPr>
+        <w:tabs>
+          <w:tab w:val="num" w:pos="5760"/>
+        </w:tabs>
+        <w:ind w:left="5760" w:hanging="360"/>
+      </w:pPr>
+      <w:rPr>
+        <w:rFonts w:ascii="Wingdings" w:hAnsi="Wingdings" w:hint="default"/>
+        <w:sz w:val="20"/>
+      </w:rPr>
+    </w:lvl>
+    <w:lvl w:ilvl="8" w:tentative="1">
+      <w:start w:val="1"/>
+      <w:numFmt w:val="bullet"/>
+      <w:lvlText w:val=""/>
+      <w:lvlJc w:val="left"/>
+      <w:pPr>
+        <w:tabs>
+          <w:tab w:val="num" w:pos="6480"/>
+        </w:tabs>
+        <w:ind w:left="6480" w:hanging="360"/>
+      </w:pPr>
+      <w:rPr>
+        <w:rFonts w:ascii="Wingdings" w:hAnsi="Wingdings" w:hint="default"/>
+        <w:sz w:val="20"/>
+      </w:rPr>
+    </w:lvl>
+  </w:abstractNum>
+  <w:abstractNum w:abstractNumId="14" w15:restartNumberingAfterBreak="0">
+    <w:nsid w:val="79B13DBB"/>
+    <w:multiLevelType w:val="multilevel"/>
+    <w:tmpl w:val="CFDEF160"/>
+    <w:lvl w:ilvl="0">
+      <w:start w:val="1"/>
+      <w:numFmt w:val="decimal"/>
+      <w:lvlText w:val="%1."/>
+      <w:lvlJc w:val="left"/>
+      <w:pPr>
+        <w:tabs>
+          <w:tab w:val="num" w:pos="720"/>
+        </w:tabs>
+        <w:ind w:left="720" w:hanging="360"/>
+      </w:pPr>
+    </w:lvl>
+    <w:lvl w:ilvl="1" w:tentative="1">
+      <w:start w:val="1"/>
+      <w:numFmt w:val="decimal"/>
+      <w:lvlText w:val="%2."/>
+      <w:lvlJc w:val="left"/>
+      <w:pPr>
+        <w:tabs>
+          <w:tab w:val="num" w:pos="1440"/>
+        </w:tabs>
+        <w:ind w:left="1440" w:hanging="360"/>
+      </w:pPr>
+    </w:lvl>
+    <w:lvl w:ilvl="2" w:tentative="1">
+      <w:start w:val="1"/>
+      <w:numFmt w:val="decimal"/>
+      <w:lvlText w:val="%3."/>
+      <w:lvlJc w:val="left"/>
+      <w:pPr>
+        <w:tabs>
+          <w:tab w:val="num" w:pos="2160"/>
+        </w:tabs>
+        <w:ind w:left="2160" w:hanging="360"/>
+      </w:pPr>
+    </w:lvl>
+    <w:lvl w:ilvl="3" w:tentative="1">
+      <w:start w:val="1"/>
+      <w:numFmt w:val="decimal"/>
+      <w:lvlText w:val="%4."/>
+      <w:lvlJc w:val="left"/>
+      <w:pPr>
+        <w:tabs>
+          <w:tab w:val="num" w:pos="2880"/>
+        </w:tabs>
+        <w:ind w:left="2880" w:hanging="360"/>
+      </w:pPr>
+    </w:lvl>
+    <w:lvl w:ilvl="4" w:tentative="1">
+      <w:start w:val="1"/>
+      <w:numFmt w:val="decimal"/>
+      <w:lvlText w:val="%5."/>
+      <w:lvlJc w:val="left"/>
+      <w:pPr>
+        <w:tabs>
+          <w:tab w:val="num" w:pos="3600"/>
+        </w:tabs>
+        <w:ind w:left="3600" w:hanging="360"/>
+      </w:pPr>
+    </w:lvl>
+    <w:lvl w:ilvl="5" w:tentative="1">
+      <w:start w:val="1"/>
+      <w:numFmt w:val="decimal"/>
+      <w:lvlText w:val="%6."/>
+      <w:lvlJc w:val="left"/>
+      <w:pPr>
+        <w:tabs>
+          <w:tab w:val="num" w:pos="4320"/>
+        </w:tabs>
+        <w:ind w:left="4320" w:hanging="360"/>
+      </w:pPr>
+    </w:lvl>
+    <w:lvl w:ilvl="6" w:tentative="1">
+      <w:start w:val="1"/>
+      <w:numFmt w:val="decimal"/>
+      <w:lvlText w:val="%7."/>
+      <w:lvlJc w:val="left"/>
+      <w:pPr>
+        <w:tabs>
+          <w:tab w:val="num" w:pos="5040"/>
+        </w:tabs>
+        <w:ind w:left="5040" w:hanging="360"/>
+      </w:pPr>
+    </w:lvl>
+    <w:lvl w:ilvl="7" w:tentative="1">
+      <w:start w:val="1"/>
+      <w:numFmt w:val="decimal"/>
+      <w:lvlText w:val="%8."/>
+      <w:lvlJc w:val="left"/>
+      <w:pPr>
+        <w:tabs>
+          <w:tab w:val="num" w:pos="5760"/>
+        </w:tabs>
+        <w:ind w:left="5760" w:hanging="360"/>
+      </w:pPr>
+    </w:lvl>
+    <w:lvl w:ilvl="8" w:tentative="1">
+      <w:start w:val="1"/>
+      <w:numFmt w:val="decimal"/>
+      <w:lvlText w:val="%9."/>
+      <w:lvlJc w:val="left"/>
+      <w:pPr>
+        <w:tabs>
+          <w:tab w:val="num" w:pos="6480"/>
+        </w:tabs>
+        <w:ind w:left="6480" w:hanging="360"/>
+      </w:pPr>
+    </w:lvl>
+  </w:abstractNum>
   <w:num w:numId="1">
+    <w:abstractNumId w:val="4"/>
+  </w:num>
+  <w:num w:numId="2">
+    <w:abstractNumId w:val="1"/>
+  </w:num>
+  <w:num w:numId="3">
+    <w:abstractNumId w:val="4"/>
+  </w:num>
+  <w:num w:numId="4">
+    <w:abstractNumId w:val="4"/>
+  </w:num>
+  <w:num w:numId="5">
+    <w:abstractNumId w:val="4"/>
+  </w:num>
+  <w:num w:numId="6">
+    <w:abstractNumId w:val="12"/>
+  </w:num>
+  <w:num w:numId="7">
+    <w:abstractNumId w:val="11"/>
+  </w:num>
+  <w:num w:numId="8">
+    <w:abstractNumId w:val="6"/>
+  </w:num>
+  <w:num w:numId="9">
     <w:abstractNumId w:val="3"/>
   </w:num>
-  <w:num w:numId="2">
+  <w:num w:numId="10">
+    <w:abstractNumId w:val="2"/>
+  </w:num>
+  <w:num w:numId="11">
+    <w:abstractNumId w:val="5"/>
+  </w:num>
+  <w:num w:numId="12">
+    <w:abstractNumId w:val="10"/>
+  </w:num>
+  <w:num w:numId="13">
+    <w:abstractNumId w:val="9"/>
+  </w:num>
+  <w:num w:numId="14">
+    <w:abstractNumId w:val="14"/>
+  </w:num>
+  <w:num w:numId="15">
+    <w:abstractNumId w:val="8"/>
+  </w:num>
+  <w:num w:numId="16">
+    <w:abstractNumId w:val="13"/>
+  </w:num>
+  <w:num w:numId="17">
     <w:abstractNumId w:val="0"/>
   </w:num>
-  <w:num w:numId="3">
-    <w:abstractNumId w:val="3"/>
-  </w:num>
-  <w:num w:numId="4">
-    <w:abstractNumId w:val="3"/>
-  </w:num>
-  <w:num w:numId="5">
-    <w:abstractNumId w:val="3"/>
-  </w:num>
-  <w:num w:numId="6">
-    <w:abstractNumId w:val="9"/>
-  </w:num>
-  <w:num w:numId="7">
-    <w:abstractNumId w:val="8"/>
-  </w:num>
-  <w:num w:numId="8">
-    <w:abstractNumId w:val="5"/>
-  </w:num>
-  <w:num w:numId="9">
-    <w:abstractNumId w:val="2"/>
-  </w:num>
-  <w:num w:numId="10">
-    <w:abstractNumId w:val="1"/>
-  </w:num>
-  <w:num w:numId="11">
-    <w:abstractNumId w:val="4"/>
-  </w:num>
-  <w:num w:numId="12">
+  <w:num w:numId="18">
     <w:abstractNumId w:val="7"/>
-  </w:num>
-  <w:num w:numId="13">
-    <w:abstractNumId w:val="6"/>
   </w:num>
 </w:numbering>
 </file>
@@ -3144,7 +5315,6 @@
     <w:name w:val="Normal (Web)"/>
     <w:basedOn w:val="Normal"/>
     <w:uiPriority w:val="99"/>
-    <w:semiHidden/>
     <w:unhideWhenUsed/>
     <w:rsid w:val="009F719C"/>
     <w:pPr>
@@ -3189,7 +5359,6 @@
     <w:basedOn w:val="Normal"/>
     <w:link w:val="HTMLPreformattedChar"/>
     <w:uiPriority w:val="99"/>
-    <w:semiHidden/>
     <w:unhideWhenUsed/>
     <w:rsid w:val="009F719C"/>
     <w:pPr>
@@ -3230,7 +5399,6 @@
     <w:basedOn w:val="DefaultParagraphFont"/>
     <w:link w:val="HTMLPreformatted"/>
     <w:uiPriority w:val="99"/>
-    <w:semiHidden/>
     <w:rsid w:val="009F719C"/>
     <w:rPr>
       <w:rFonts w:ascii="Courier New" w:hAnsi="Courier New" w:cs="Courier New"/>

</xml_diff>

<commit_message>
DDL, DML, SELECT completed!
</commit_message>
<xml_diff>
--- a/1. Oracle DDL and User Administration.docx
+++ b/1. Oracle DDL and User Administration.docx
@@ -173,7 +173,6 @@
         </w:numPr>
         <w:spacing w:line="360" w:lineRule="auto"/>
       </w:pPr>
-      <w:proofErr w:type="spellStart"/>
       <w:r>
         <w:rPr>
           <w:rStyle w:val="HTMLCode"/>
@@ -181,7 +180,6 @@
         </w:rPr>
         <w:t>sandesh_csit</w:t>
       </w:r>
-      <w:proofErr w:type="spellEnd"/>
       <w:r>
         <w:t xml:space="preserve"> (Lab user)</w:t>
       </w:r>
@@ -236,27 +234,7 @@
           <w:sz w:val="24"/>
           <w:szCs w:val="24"/>
         </w:rPr>
-        <w:t xml:space="preserve">docker exec -it </w:t>
-      </w:r>
-      <w:proofErr w:type="spellStart"/>
-      <w:r>
-        <w:rPr>
-          <w:rStyle w:val="HTMLCode"/>
-          <w:rFonts w:ascii="Times New Roman" w:hAnsi="Times New Roman" w:cs="Times New Roman"/>
-          <w:sz w:val="24"/>
-          <w:szCs w:val="24"/>
-        </w:rPr>
-        <w:t>advanced_dbms</w:t>
-      </w:r>
-      <w:proofErr w:type="spellEnd"/>
-      <w:r>
-        <w:rPr>
-          <w:rStyle w:val="HTMLCode"/>
-          <w:rFonts w:ascii="Times New Roman" w:hAnsi="Times New Roman" w:cs="Times New Roman"/>
-          <w:sz w:val="24"/>
-          <w:szCs w:val="24"/>
-        </w:rPr>
-        <w:t xml:space="preserve"> bash</w:t>
+        <w:t>docker exec -it advanced_dbms bash</w:t>
       </w:r>
     </w:p>
     <w:p>
@@ -368,57 +346,15 @@
           <w:szCs w:val="24"/>
         </w:rPr>
       </w:pPr>
-      <w:proofErr w:type="spellStart"/>
-      <w:r>
-        <w:rPr>
-          <w:rStyle w:val="HTMLCode"/>
-          <w:rFonts w:ascii="Times New Roman" w:hAnsi="Times New Roman" w:cs="Times New Roman"/>
-          <w:sz w:val="24"/>
-          <w:szCs w:val="24"/>
-        </w:rPr>
-        <w:t>sqlplus</w:t>
-      </w:r>
-      <w:proofErr w:type="spellEnd"/>
-      <w:r>
-        <w:rPr>
-          <w:rStyle w:val="HTMLCode"/>
-          <w:rFonts w:ascii="Times New Roman" w:hAnsi="Times New Roman" w:cs="Times New Roman"/>
-          <w:sz w:val="24"/>
-          <w:szCs w:val="24"/>
-        </w:rPr>
-        <w:t xml:space="preserve"> sys/</w:t>
-      </w:r>
-      <w:proofErr w:type="spellStart"/>
-      <w:r>
-        <w:rPr>
-          <w:rStyle w:val="HTMLCode"/>
-          <w:rFonts w:ascii="Times New Roman" w:hAnsi="Times New Roman" w:cs="Times New Roman"/>
-          <w:sz w:val="24"/>
-          <w:szCs w:val="24"/>
-        </w:rPr>
-        <w:t>oracle@XE</w:t>
-      </w:r>
-      <w:proofErr w:type="spellEnd"/>
-      <w:r>
-        <w:rPr>
-          <w:rStyle w:val="HTMLCode"/>
-          <w:rFonts w:ascii="Times New Roman" w:hAnsi="Times New Roman" w:cs="Times New Roman"/>
-          <w:sz w:val="24"/>
-          <w:szCs w:val="24"/>
-        </w:rPr>
-        <w:t xml:space="preserve"> as </w:t>
-      </w:r>
-      <w:proofErr w:type="spellStart"/>
-      <w:r>
-        <w:rPr>
-          <w:rStyle w:val="HTMLCode"/>
-          <w:rFonts w:ascii="Times New Roman" w:hAnsi="Times New Roman" w:cs="Times New Roman"/>
-          <w:sz w:val="24"/>
-          <w:szCs w:val="24"/>
-        </w:rPr>
-        <w:t>sysdba</w:t>
-      </w:r>
-      <w:proofErr w:type="spellEnd"/>
+      <w:r>
+        <w:rPr>
+          <w:rStyle w:val="HTMLCode"/>
+          <w:rFonts w:ascii="Times New Roman" w:hAnsi="Times New Roman" w:cs="Times New Roman"/>
+          <w:sz w:val="24"/>
+          <w:szCs w:val="24"/>
+        </w:rPr>
+        <w:t>sqlplus sys/oracle@XE as sysdba</w:t>
+      </w:r>
     </w:p>
     <w:p>
       <w:pPr>
@@ -821,7 +757,6 @@
       <w:r>
         <w:t xml:space="preserve">Create a new user </w:t>
       </w:r>
-      <w:proofErr w:type="spellStart"/>
       <w:r>
         <w:rPr>
           <w:rStyle w:val="HTMLCode"/>
@@ -831,11 +766,9 @@
         </w:rPr>
         <w:t>sandesh_csit</w:t>
       </w:r>
-      <w:proofErr w:type="spellEnd"/>
       <w:r>
         <w:t xml:space="preserve"> with password </w:t>
       </w:r>
-      <w:proofErr w:type="spellStart"/>
       <w:r>
         <w:rPr>
           <w:rStyle w:val="HTMLCode"/>
@@ -845,7 +778,6 @@
         </w:rPr>
         <w:t>sandesh_csit</w:t>
       </w:r>
-      <w:proofErr w:type="spellEnd"/>
       <w:r>
         <w:t>:</w:t>
       </w:r>
@@ -868,47 +800,7 @@
           <w:sz w:val="24"/>
           <w:szCs w:val="24"/>
         </w:rPr>
-        <w:t xml:space="preserve">CREATE USER </w:t>
-      </w:r>
-      <w:proofErr w:type="spellStart"/>
-      <w:r>
-        <w:rPr>
-          <w:rStyle w:val="HTMLCode"/>
-          <w:rFonts w:ascii="Times New Roman" w:hAnsi="Times New Roman" w:cs="Times New Roman"/>
-          <w:sz w:val="24"/>
-          <w:szCs w:val="24"/>
-        </w:rPr>
-        <w:t>sandesh_csit</w:t>
-      </w:r>
-      <w:proofErr w:type="spellEnd"/>
-      <w:r>
-        <w:rPr>
-          <w:rStyle w:val="HTMLCode"/>
-          <w:rFonts w:ascii="Times New Roman" w:hAnsi="Times New Roman" w:cs="Times New Roman"/>
-          <w:sz w:val="24"/>
-          <w:szCs w:val="24"/>
-        </w:rPr>
-        <w:t xml:space="preserve"> IDENTIFIED BY </w:t>
-      </w:r>
-      <w:proofErr w:type="spellStart"/>
-      <w:r>
-        <w:rPr>
-          <w:rStyle w:val="HTMLCode"/>
-          <w:rFonts w:ascii="Times New Roman" w:hAnsi="Times New Roman" w:cs="Times New Roman"/>
-          <w:sz w:val="24"/>
-          <w:szCs w:val="24"/>
-        </w:rPr>
-        <w:t>sandesh_csit</w:t>
-      </w:r>
-      <w:proofErr w:type="spellEnd"/>
-      <w:r>
-        <w:rPr>
-          <w:rStyle w:val="HTMLCode"/>
-          <w:rFonts w:ascii="Times New Roman" w:hAnsi="Times New Roman" w:cs="Times New Roman"/>
-          <w:sz w:val="24"/>
-          <w:szCs w:val="24"/>
-        </w:rPr>
-        <w:t xml:space="preserve"> ACCOUNT UNLOCK;</w:t>
+        <w:t>CREATE USER sandesh_csit IDENTIFIED BY sandesh_csit ACCOUNT UNLOCK;</w:t>
       </w:r>
     </w:p>
     <w:p>
@@ -938,27 +830,7 @@
           <w:sz w:val="24"/>
           <w:szCs w:val="24"/>
         </w:rPr>
-        <w:t xml:space="preserve">GRANT CONNECT, RESOURCE, DBA TO </w:t>
-      </w:r>
-      <w:proofErr w:type="spellStart"/>
-      <w:r>
-        <w:rPr>
-          <w:rStyle w:val="HTMLCode"/>
-          <w:rFonts w:ascii="Times New Roman" w:hAnsi="Times New Roman" w:cs="Times New Roman"/>
-          <w:sz w:val="24"/>
-          <w:szCs w:val="24"/>
-        </w:rPr>
-        <w:t>sandesh_csit</w:t>
-      </w:r>
-      <w:proofErr w:type="spellEnd"/>
-      <w:r>
-        <w:rPr>
-          <w:rStyle w:val="HTMLCode"/>
-          <w:rFonts w:ascii="Times New Roman" w:hAnsi="Times New Roman" w:cs="Times New Roman"/>
-          <w:sz w:val="24"/>
-          <w:szCs w:val="24"/>
-        </w:rPr>
-        <w:t>;</w:t>
+        <w:t>GRANT CONNECT, RESOURCE, DBA TO sandesh_csit;</w:t>
       </w:r>
     </w:p>
     <w:p>
@@ -1098,7 +970,6 @@
       <w:r>
         <w:t xml:space="preserve">Open a new session as </w:t>
       </w:r>
-      <w:proofErr w:type="spellStart"/>
       <w:r>
         <w:rPr>
           <w:rStyle w:val="HTMLCode"/>
@@ -1108,7 +979,6 @@
         </w:rPr>
         <w:t>sandesh_csit</w:t>
       </w:r>
-      <w:proofErr w:type="spellEnd"/>
       <w:r>
         <w:t>:</w:t>
       </w:r>
@@ -1124,45 +994,14 @@
           <w:szCs w:val="24"/>
         </w:rPr>
       </w:pPr>
-      <w:proofErr w:type="spellStart"/>
-      <w:r>
-        <w:rPr>
-          <w:rStyle w:val="HTMLCode"/>
-          <w:rFonts w:ascii="Times New Roman" w:hAnsi="Times New Roman" w:cs="Times New Roman"/>
-          <w:sz w:val="24"/>
-          <w:szCs w:val="24"/>
-        </w:rPr>
-        <w:t>sqlplus</w:t>
-      </w:r>
-      <w:proofErr w:type="spellEnd"/>
-      <w:r>
-        <w:rPr>
-          <w:rStyle w:val="HTMLCode"/>
-          <w:rFonts w:ascii="Times New Roman" w:hAnsi="Times New Roman" w:cs="Times New Roman"/>
-          <w:sz w:val="24"/>
-          <w:szCs w:val="24"/>
-        </w:rPr>
-        <w:t xml:space="preserve"> </w:t>
-      </w:r>
-      <w:proofErr w:type="spellStart"/>
-      <w:r>
-        <w:rPr>
-          <w:rStyle w:val="HTMLCode"/>
-          <w:rFonts w:ascii="Times New Roman" w:hAnsi="Times New Roman" w:cs="Times New Roman"/>
-          <w:sz w:val="24"/>
-          <w:szCs w:val="24"/>
-        </w:rPr>
-        <w:t>sandesh_csit</w:t>
-      </w:r>
-      <w:proofErr w:type="spellEnd"/>
-      <w:r>
-        <w:rPr>
-          <w:rStyle w:val="HTMLCode"/>
-          <w:rFonts w:ascii="Times New Roman" w:hAnsi="Times New Roman" w:cs="Times New Roman"/>
-          <w:sz w:val="24"/>
-          <w:szCs w:val="24"/>
-        </w:rPr>
-        <w:t>/sandesh_csit@XEPDB1</w:t>
+      <w:r>
+        <w:rPr>
+          <w:rStyle w:val="HTMLCode"/>
+          <w:rFonts w:ascii="Times New Roman" w:hAnsi="Times New Roman" w:cs="Times New Roman"/>
+          <w:sz w:val="24"/>
+          <w:szCs w:val="24"/>
+        </w:rPr>
+        <w:t>sqlplus sandesh_csit/sandesh_csit@XEPDB1</w:t>
       </w:r>
     </w:p>
     <w:p>
@@ -1343,23 +1182,7 @@
           <w:rStyle w:val="HTMLCode"/>
           <w:rFonts w:ascii="Times New Roman" w:hAnsi="Times New Roman" w:cs="Times New Roman"/>
         </w:rPr>
-        <w:t xml:space="preserve">    </w:t>
-      </w:r>
-      <w:proofErr w:type="spellStart"/>
-      <w:r>
-        <w:rPr>
-          <w:rStyle w:val="HTMLCode"/>
-          <w:rFonts w:ascii="Times New Roman" w:hAnsi="Times New Roman" w:cs="Times New Roman"/>
-        </w:rPr>
-        <w:t>course_id</w:t>
-      </w:r>
-      <w:proofErr w:type="spellEnd"/>
-      <w:r>
-        <w:rPr>
-          <w:rStyle w:val="HTMLCode"/>
-          <w:rFonts w:ascii="Times New Roman" w:hAnsi="Times New Roman" w:cs="Times New Roman"/>
-        </w:rPr>
-        <w:t xml:space="preserve"> NUMBER PRIMARY KEY,</w:t>
+        <w:t xml:space="preserve">    course_id NUMBER PRIMARY KEY,</w:t>
       </w:r>
     </w:p>
     <w:p>
@@ -1376,23 +1199,7 @@
           <w:rStyle w:val="HTMLCode"/>
           <w:rFonts w:ascii="Times New Roman" w:hAnsi="Times New Roman" w:cs="Times New Roman"/>
         </w:rPr>
-        <w:t xml:space="preserve">    </w:t>
-      </w:r>
-      <w:proofErr w:type="spellStart"/>
-      <w:r>
-        <w:rPr>
-          <w:rStyle w:val="HTMLCode"/>
-          <w:rFonts w:ascii="Times New Roman" w:hAnsi="Times New Roman" w:cs="Times New Roman"/>
-        </w:rPr>
-        <w:t>course_name</w:t>
-      </w:r>
-      <w:proofErr w:type="spellEnd"/>
-      <w:r>
-        <w:rPr>
-          <w:rStyle w:val="HTMLCode"/>
-          <w:rFonts w:ascii="Times New Roman" w:hAnsi="Times New Roman" w:cs="Times New Roman"/>
-        </w:rPr>
-        <w:t xml:space="preserve"> VARCHAR2(50) NOT NULL,</w:t>
+        <w:t xml:space="preserve">    course_name VARCHAR2(50) NOT NULL,</w:t>
       </w:r>
     </w:p>
     <w:p>
@@ -1548,23 +1355,7 @@
           <w:rStyle w:val="HTMLCode"/>
           <w:rFonts w:ascii="Times New Roman" w:hAnsi="Times New Roman" w:cs="Times New Roman"/>
         </w:rPr>
-        <w:t xml:space="preserve">    </w:t>
-      </w:r>
-      <w:proofErr w:type="spellStart"/>
-      <w:r>
-        <w:rPr>
-          <w:rStyle w:val="HTMLCode"/>
-          <w:rFonts w:ascii="Times New Roman" w:hAnsi="Times New Roman" w:cs="Times New Roman"/>
-        </w:rPr>
-        <w:t>student_id</w:t>
-      </w:r>
-      <w:proofErr w:type="spellEnd"/>
-      <w:r>
-        <w:rPr>
-          <w:rStyle w:val="HTMLCode"/>
-          <w:rFonts w:ascii="Times New Roman" w:hAnsi="Times New Roman" w:cs="Times New Roman"/>
-        </w:rPr>
-        <w:t xml:space="preserve"> NUMBER PRIMARY KEY,</w:t>
+        <w:t xml:space="preserve">    student_id NUMBER PRIMARY KEY,</w:t>
       </w:r>
     </w:p>
     <w:p>
@@ -1581,23 +1372,7 @@
           <w:rStyle w:val="HTMLCode"/>
           <w:rFonts w:ascii="Times New Roman" w:hAnsi="Times New Roman" w:cs="Times New Roman"/>
         </w:rPr>
-        <w:t xml:space="preserve">    </w:t>
-      </w:r>
-      <w:proofErr w:type="spellStart"/>
-      <w:r>
-        <w:rPr>
-          <w:rStyle w:val="HTMLCode"/>
-          <w:rFonts w:ascii="Times New Roman" w:hAnsi="Times New Roman" w:cs="Times New Roman"/>
-        </w:rPr>
-        <w:t>first_name</w:t>
-      </w:r>
-      <w:proofErr w:type="spellEnd"/>
-      <w:r>
-        <w:rPr>
-          <w:rStyle w:val="HTMLCode"/>
-          <w:rFonts w:ascii="Times New Roman" w:hAnsi="Times New Roman" w:cs="Times New Roman"/>
-        </w:rPr>
-        <w:t xml:space="preserve"> VARCHAR2(30),</w:t>
+        <w:t xml:space="preserve">    first_name VARCHAR2(30),</w:t>
       </w:r>
     </w:p>
     <w:p>
@@ -1614,23 +1389,7 @@
           <w:rStyle w:val="HTMLCode"/>
           <w:rFonts w:ascii="Times New Roman" w:hAnsi="Times New Roman" w:cs="Times New Roman"/>
         </w:rPr>
-        <w:t xml:space="preserve">    </w:t>
-      </w:r>
-      <w:proofErr w:type="spellStart"/>
-      <w:r>
-        <w:rPr>
-          <w:rStyle w:val="HTMLCode"/>
-          <w:rFonts w:ascii="Times New Roman" w:hAnsi="Times New Roman" w:cs="Times New Roman"/>
-        </w:rPr>
-        <w:t>last_name</w:t>
-      </w:r>
-      <w:proofErr w:type="spellEnd"/>
-      <w:r>
-        <w:rPr>
-          <w:rStyle w:val="HTMLCode"/>
-          <w:rFonts w:ascii="Times New Roman" w:hAnsi="Times New Roman" w:cs="Times New Roman"/>
-        </w:rPr>
-        <w:t xml:space="preserve"> VARCHAR2(30),</w:t>
+        <w:t xml:space="preserve">    last_name VARCHAR2(30),</w:t>
       </w:r>
     </w:p>
     <w:p>
@@ -1647,23 +1406,7 @@
           <w:rStyle w:val="HTMLCode"/>
           <w:rFonts w:ascii="Times New Roman" w:hAnsi="Times New Roman" w:cs="Times New Roman"/>
         </w:rPr>
-        <w:t xml:space="preserve">    </w:t>
-      </w:r>
-      <w:proofErr w:type="spellStart"/>
-      <w:r>
-        <w:rPr>
-          <w:rStyle w:val="HTMLCode"/>
-          <w:rFonts w:ascii="Times New Roman" w:hAnsi="Times New Roman" w:cs="Times New Roman"/>
-        </w:rPr>
-        <w:t>course_id</w:t>
-      </w:r>
-      <w:proofErr w:type="spellEnd"/>
-      <w:r>
-        <w:rPr>
-          <w:rStyle w:val="HTMLCode"/>
-          <w:rFonts w:ascii="Times New Roman" w:hAnsi="Times New Roman" w:cs="Times New Roman"/>
-        </w:rPr>
-        <w:t xml:space="preserve"> NUMBER,</w:t>
+        <w:t xml:space="preserve">    course_id NUMBER,</w:t>
       </w:r>
     </w:p>
     <w:p>
@@ -1680,17 +1423,8 @@
           <w:rStyle w:val="HTMLCode"/>
           <w:rFonts w:ascii="Times New Roman" w:hAnsi="Times New Roman" w:cs="Times New Roman"/>
         </w:rPr>
-        <w:t xml:space="preserve">    CONSTRAINT </w:t>
-      </w:r>
-      <w:proofErr w:type="spellStart"/>
-      <w:r>
-        <w:rPr>
-          <w:rStyle w:val="HTMLCode"/>
-          <w:rFonts w:ascii="Times New Roman" w:hAnsi="Times New Roman" w:cs="Times New Roman"/>
-        </w:rPr>
-        <w:t>fk_course</w:t>
-      </w:r>
-      <w:proofErr w:type="spellEnd"/>
+        <w:t xml:space="preserve">    CONSTRAINT fk_course</w:t>
+      </w:r>
     </w:p>
     <w:p>
       <w:pPr>
@@ -1706,23 +1440,7 @@
           <w:rStyle w:val="HTMLCode"/>
           <w:rFonts w:ascii="Times New Roman" w:hAnsi="Times New Roman" w:cs="Times New Roman"/>
         </w:rPr>
-        <w:t xml:space="preserve">        FOREIGN KEY (</w:t>
-      </w:r>
-      <w:proofErr w:type="spellStart"/>
-      <w:r>
-        <w:rPr>
-          <w:rStyle w:val="HTMLCode"/>
-          <w:rFonts w:ascii="Times New Roman" w:hAnsi="Times New Roman" w:cs="Times New Roman"/>
-        </w:rPr>
-        <w:t>course_id</w:t>
-      </w:r>
-      <w:proofErr w:type="spellEnd"/>
-      <w:r>
-        <w:rPr>
-          <w:rStyle w:val="HTMLCode"/>
-          <w:rFonts w:ascii="Times New Roman" w:hAnsi="Times New Roman" w:cs="Times New Roman"/>
-        </w:rPr>
-        <w:t>)</w:t>
+        <w:t xml:space="preserve">        FOREIGN KEY (course_id)</w:t>
       </w:r>
     </w:p>
     <w:p>
@@ -1739,23 +1457,7 @@
           <w:rStyle w:val="HTMLCode"/>
           <w:rFonts w:ascii="Times New Roman" w:hAnsi="Times New Roman" w:cs="Times New Roman"/>
         </w:rPr>
-        <w:t xml:space="preserve">        REFERENCES courses(</w:t>
-      </w:r>
-      <w:proofErr w:type="spellStart"/>
-      <w:r>
-        <w:rPr>
-          <w:rStyle w:val="HTMLCode"/>
-          <w:rFonts w:ascii="Times New Roman" w:hAnsi="Times New Roman" w:cs="Times New Roman"/>
-        </w:rPr>
-        <w:t>course_id</w:t>
-      </w:r>
-      <w:proofErr w:type="spellEnd"/>
-      <w:r>
-        <w:rPr>
-          <w:rStyle w:val="HTMLCode"/>
-          <w:rFonts w:ascii="Times New Roman" w:hAnsi="Times New Roman" w:cs="Times New Roman"/>
-        </w:rPr>
-        <w:t>)</w:t>
+        <w:t xml:space="preserve">        REFERENCES courses(course_id)</w:t>
       </w:r>
     </w:p>
     <w:p>
@@ -2484,13 +2186,6 @@
     </w:p>
     <w:p>
       <w:pPr>
-        <w:rPr>
-          <w:szCs w:val="24"/>
-        </w:rPr>
-      </w:pPr>
-    </w:p>
-    <w:p>
-      <w:pPr>
         <w:pStyle w:val="Heading3"/>
         <w:rPr>
           <w:b w:val="0"/>
@@ -2500,6 +2195,7 @@
         <w:rPr>
           <w:b w:val="0"/>
         </w:rPr>
+        <w:lastRenderedPageBreak/>
         <w:t>Conclusion</w:t>
       </w:r>
     </w:p>
@@ -2542,7 +2238,6 @@
       <w:r>
         <w:t xml:space="preserve"> (</w:t>
       </w:r>
-      <w:proofErr w:type="spellStart"/>
       <w:r>
         <w:rPr>
           <w:rStyle w:val="HTMLCode"/>
@@ -2552,7 +2247,6 @@
         </w:rPr>
         <w:t>sandesh_csit</w:t>
       </w:r>
-      <w:proofErr w:type="spellEnd"/>
       <w:r>
         <w:t>) with appropriate privileges.</w:t>
       </w:r>

</xml_diff>